<commit_message>
Made progress on the technical specifications, and another small edit to the Converter.
</commit_message>
<xml_diff>
--- a/ZBabcock_TechnicalSpec.docx
+++ b/ZBabcock_TechnicalSpec.docx
@@ -32,16 +32,7 @@
           <w:rFonts w:ascii="Lao UI" w:hAnsi="Lao UI" w:cs="Lao UI"/>
           <w:sz w:val="24"/>
         </w:rPr>
-        <w:t xml:space="preserve">Technical </w:t>
-      </w:r>
-      <w:bookmarkStart w:id="0" w:name="_GoBack"/>
-      <w:bookmarkEnd w:id="0"/>
-      <w:r>
-        <w:rPr>
-          <w:rFonts w:ascii="Lao UI" w:hAnsi="Lao UI" w:cs="Lao UI"/>
-          <w:sz w:val="24"/>
-        </w:rPr>
-        <w:t>Requirements Specification</w:t>
+        <w:t>Technical Requirements Specification</w:t>
       </w:r>
     </w:p>
     <w:p>
@@ -108,7 +99,225 @@
         <w:br w:type="page"/>
       </w:r>
     </w:p>
-    <w:p/>
+    <w:p>
+      <w:pPr>
+        <w:pStyle w:val="ListParagraph"/>
+        <w:numPr>
+          <w:ilvl w:val="0"/>
+          <w:numId w:val="1"/>
+        </w:numPr>
+        <w:spacing w:line="360" w:lineRule="auto"/>
+        <w:ind w:hanging="374"/>
+        <w:rPr>
+          <w:rFonts w:ascii="Lao UI" w:hAnsi="Lao UI" w:cs="Lao UI"/>
+          <w:sz w:val="24"/>
+        </w:rPr>
+      </w:pPr>
+      <w:r>
+        <w:rPr>
+          <w:rFonts w:ascii="Lao UI" w:hAnsi="Lao UI" w:cs="Lao UI"/>
+          <w:sz w:val="24"/>
+        </w:rPr>
+        <w:lastRenderedPageBreak/>
+        <w:t>Purpose and Overview</w:t>
+      </w:r>
+    </w:p>
+    <w:p>
+      <w:pPr>
+        <w:pStyle w:val="ListParagraph"/>
+        <w:numPr>
+          <w:ilvl w:val="1"/>
+          <w:numId w:val="1"/>
+        </w:numPr>
+        <w:spacing w:line="360" w:lineRule="auto"/>
+        <w:ind w:hanging="374"/>
+        <w:rPr>
+          <w:rFonts w:ascii="Lao UI" w:hAnsi="Lao UI" w:cs="Lao UI"/>
+          <w:sz w:val="24"/>
+        </w:rPr>
+      </w:pPr>
+      <w:r>
+        <w:rPr>
+          <w:rFonts w:ascii="Lao UI" w:hAnsi="Lao UI" w:cs="Lao UI"/>
+          <w:sz w:val="24"/>
+        </w:rPr>
+        <w:t>The purpose of the Numeric Converter is to allow users to input either a Roman numeral or an Arabic number, and convert between those two formats.</w:t>
+      </w:r>
+    </w:p>
+    <w:p>
+      <w:pPr>
+        <w:pStyle w:val="ListParagraph"/>
+        <w:numPr>
+          <w:ilvl w:val="0"/>
+          <w:numId w:val="1"/>
+        </w:numPr>
+        <w:spacing w:line="360" w:lineRule="auto"/>
+        <w:ind w:hanging="374"/>
+        <w:rPr>
+          <w:rFonts w:ascii="Lao UI" w:hAnsi="Lao UI" w:cs="Lao UI"/>
+          <w:sz w:val="24"/>
+        </w:rPr>
+      </w:pPr>
+      <w:r>
+        <w:rPr>
+          <w:rFonts w:ascii="Lao UI" w:hAnsi="Lao UI" w:cs="Lao UI"/>
+          <w:sz w:val="24"/>
+        </w:rPr>
+        <w:t>Development Summary</w:t>
+      </w:r>
+    </w:p>
+    <w:p>
+      <w:pPr>
+        <w:pStyle w:val="ListParagraph"/>
+        <w:numPr>
+          <w:ilvl w:val="1"/>
+          <w:numId w:val="1"/>
+        </w:numPr>
+        <w:spacing w:line="360" w:lineRule="auto"/>
+        <w:ind w:hanging="374"/>
+        <w:rPr>
+          <w:rFonts w:ascii="Lao UI" w:hAnsi="Lao UI" w:cs="Lao UI"/>
+          <w:sz w:val="24"/>
+        </w:rPr>
+      </w:pPr>
+      <w:r>
+        <w:rPr>
+          <w:rFonts w:ascii="Lao UI" w:hAnsi="Lao UI" w:cs="Lao UI"/>
+          <w:sz w:val="24"/>
+        </w:rPr>
+        <w:t>This program will be developed as a Windows form application that will be installed on various different computers. The program will be developed in Microsoft Visual Studio, using the programming language C#.</w:t>
+      </w:r>
+    </w:p>
+    <w:p>
+      <w:pPr>
+        <w:pStyle w:val="ListParagraph"/>
+        <w:numPr>
+          <w:ilvl w:val="0"/>
+          <w:numId w:val="1"/>
+        </w:numPr>
+        <w:spacing w:line="360" w:lineRule="auto"/>
+        <w:rPr>
+          <w:rFonts w:ascii="Lao UI" w:hAnsi="Lao UI" w:cs="Lao UI"/>
+          <w:sz w:val="24"/>
+        </w:rPr>
+      </w:pPr>
+      <w:r>
+        <w:rPr>
+          <w:rFonts w:ascii="Lao UI" w:hAnsi="Lao UI" w:cs="Lao UI"/>
+          <w:sz w:val="24"/>
+        </w:rPr>
+        <w:t>Program Scope</w:t>
+      </w:r>
+    </w:p>
+    <w:p>
+      <w:pPr>
+        <w:pStyle w:val="ListParagraph"/>
+        <w:numPr>
+          <w:ilvl w:val="1"/>
+          <w:numId w:val="1"/>
+        </w:numPr>
+        <w:spacing w:line="360" w:lineRule="auto"/>
+        <w:rPr>
+          <w:rFonts w:ascii="Lao UI" w:hAnsi="Lao UI" w:cs="Lao UI"/>
+          <w:sz w:val="24"/>
+        </w:rPr>
+      </w:pPr>
+      <w:r>
+        <w:rPr>
+          <w:rFonts w:ascii="Lao UI" w:hAnsi="Lao UI" w:cs="Lao UI"/>
+          <w:sz w:val="24"/>
+        </w:rPr>
+        <w:t>This program should not access any external files that the user will have stored before or after installation, nor should it create any new files during runtime to access.</w:t>
+      </w:r>
+    </w:p>
+    <w:p>
+      <w:pPr>
+        <w:pStyle w:val="ListParagraph"/>
+        <w:numPr>
+          <w:ilvl w:val="0"/>
+          <w:numId w:val="1"/>
+        </w:numPr>
+        <w:spacing w:line="360" w:lineRule="auto"/>
+        <w:rPr>
+          <w:rFonts w:ascii="Lao UI" w:hAnsi="Lao UI" w:cs="Lao UI"/>
+          <w:sz w:val="24"/>
+        </w:rPr>
+      </w:pPr>
+      <w:r>
+        <w:rPr>
+          <w:rFonts w:ascii="Lao UI" w:hAnsi="Lao UI" w:cs="Lao UI"/>
+          <w:sz w:val="24"/>
+        </w:rPr>
+        <w:t>User Interface</w:t>
+      </w:r>
+    </w:p>
+    <w:p>
+      <w:pPr>
+        <w:pStyle w:val="ListParagraph"/>
+        <w:numPr>
+          <w:ilvl w:val="1"/>
+          <w:numId w:val="1"/>
+        </w:numPr>
+        <w:spacing w:line="360" w:lineRule="auto"/>
+        <w:rPr>
+          <w:rFonts w:ascii="Lao UI" w:hAnsi="Lao UI" w:cs="Lao UI"/>
+          <w:sz w:val="24"/>
+        </w:rPr>
+      </w:pPr>
+      <w:r>
+        <w:rPr>
+          <w:rFonts w:ascii="Lao UI" w:hAnsi="Lao UI" w:cs="Lao UI"/>
+          <w:sz w:val="24"/>
+        </w:rPr>
+        <w:t>This program will be contained within a single window form, consisting of a text field for the user to input their desired value to be converted, a text field for the output of said conversion to display in, a button to initialize the conversion, a button to clear the two text fields that were previously mentioned</w:t>
+      </w:r>
+      <w:r>
+        <w:rPr>
+          <w:rFonts w:ascii="Lao UI" w:hAnsi="Lao UI" w:cs="Lao UI"/>
+          <w:sz w:val="24"/>
+        </w:rPr>
+        <w:t>, and a button to exit out of the application.</w:t>
+      </w:r>
+    </w:p>
+    <w:p>
+      <w:pPr>
+        <w:pStyle w:val="ListParagraph"/>
+        <w:numPr>
+          <w:ilvl w:val="1"/>
+          <w:numId w:val="1"/>
+        </w:numPr>
+        <w:spacing w:line="360" w:lineRule="auto"/>
+        <w:rPr>
+          <w:rFonts w:ascii="Lao UI" w:hAnsi="Lao UI" w:cs="Lao UI"/>
+          <w:sz w:val="24"/>
+        </w:rPr>
+      </w:pPr>
+      <w:r>
+        <w:rPr>
+          <w:rFonts w:ascii="Lao UI" w:hAnsi="Lao UI" w:cs="Lao UI"/>
+          <w:sz w:val="24"/>
+        </w:rPr>
+        <w:t xml:space="preserve">A reference table that displays all </w:t>
+      </w:r>
+      <w:r>
+        <w:rPr>
+          <w:rFonts w:ascii="Lao UI" w:hAnsi="Lao UI" w:cs="Lao UI"/>
+          <w:sz w:val="24"/>
+        </w:rPr>
+        <w:t>of the Arabic numbers and their respective Roman numerals up to 3,999 should also be included in the form.</w:t>
+      </w:r>
+    </w:p>
+    <w:p>
+      <w:pPr>
+        <w:spacing w:line="360" w:lineRule="auto"/>
+        <w:rPr>
+          <w:rFonts w:ascii="Lao UI" w:hAnsi="Lao UI" w:cs="Lao UI"/>
+          <w:sz w:val="24"/>
+        </w:rPr>
+      </w:pPr>
+      <w:bookmarkStart w:id="0" w:name="_GoBack"/>
+      <w:bookmarkEnd w:id="0"/>
+    </w:p>
     <w:sectPr>
       <w:pgSz w:w="12240" w:h="15840"/>
       <w:pgMar w:top="1440" w:right="1440" w:bottom="1440" w:left="1440" w:header="720" w:footer="720" w:gutter="0"/>
@@ -117,6 +326,127 @@
     </w:sectPr>
   </w:body>
 </w:document>
+</file>
+
+<file path=word/numbering.xml><?xml version="1.0" encoding="utf-8"?>
+<w:numbering xmlns:wpc="http://schemas.microsoft.com/office/word/2010/wordprocessingCanvas" xmlns:mc="http://schemas.openxmlformats.org/markup-compatibility/2006" xmlns:o="urn:schemas-microsoft-com:office:office" xmlns:r="http://schemas.openxmlformats.org/officeDocument/2006/relationships" xmlns:m="http://schemas.openxmlformats.org/officeDocument/2006/math" xmlns:v="urn:schemas-microsoft-com:vml" xmlns:wp14="http://schemas.microsoft.com/office/word/2010/wordprocessingDrawing" xmlns:wp="http://schemas.openxmlformats.org/drawingml/2006/wordprocessingDrawing" xmlns:w10="urn:schemas-microsoft-com:office:word" xmlns:w="http://schemas.openxmlformats.org/wordprocessingml/2006/main" xmlns:w14="http://schemas.microsoft.com/office/word/2010/wordml" xmlns:wpg="http://schemas.microsoft.com/office/word/2010/wordprocessingGroup" xmlns:wpi="http://schemas.microsoft.com/office/word/2010/wordprocessingInk" xmlns:wne="http://schemas.microsoft.com/office/word/2006/wordml" xmlns:wps="http://schemas.microsoft.com/office/word/2010/wordprocessingShape" mc:Ignorable="w14 wp14">
+  <w:abstractNum w:abstractNumId="0">
+    <w:nsid w:val="4DDA67AE"/>
+    <w:multiLevelType w:val="multilevel"/>
+    <w:tmpl w:val="4776D940"/>
+    <w:lvl w:ilvl="0">
+      <w:start w:val="1"/>
+      <w:numFmt w:val="decimal"/>
+      <w:lvlText w:val="%1.0"/>
+      <w:lvlJc w:val="left"/>
+      <w:pPr>
+        <w:ind w:left="375" w:hanging="375"/>
+      </w:pPr>
+      <w:rPr>
+        <w:rFonts w:hint="default"/>
+      </w:rPr>
+    </w:lvl>
+    <w:lvl w:ilvl="1">
+      <w:start w:val="1"/>
+      <w:numFmt w:val="decimal"/>
+      <w:lvlText w:val="%1.%2"/>
+      <w:lvlJc w:val="left"/>
+      <w:pPr>
+        <w:ind w:left="1095" w:hanging="375"/>
+      </w:pPr>
+      <w:rPr>
+        <w:rFonts w:hint="default"/>
+      </w:rPr>
+    </w:lvl>
+    <w:lvl w:ilvl="2">
+      <w:start w:val="1"/>
+      <w:numFmt w:val="decimal"/>
+      <w:lvlText w:val="%1.%2.%3"/>
+      <w:lvlJc w:val="left"/>
+      <w:pPr>
+        <w:ind w:left="2160" w:hanging="720"/>
+      </w:pPr>
+      <w:rPr>
+        <w:rFonts w:hint="default"/>
+      </w:rPr>
+    </w:lvl>
+    <w:lvl w:ilvl="3">
+      <w:start w:val="1"/>
+      <w:numFmt w:val="decimal"/>
+      <w:lvlText w:val="%1.%2.%3.%4"/>
+      <w:lvlJc w:val="left"/>
+      <w:pPr>
+        <w:ind w:left="3240" w:hanging="1080"/>
+      </w:pPr>
+      <w:rPr>
+        <w:rFonts w:hint="default"/>
+      </w:rPr>
+    </w:lvl>
+    <w:lvl w:ilvl="4">
+      <w:start w:val="1"/>
+      <w:numFmt w:val="decimal"/>
+      <w:lvlText w:val="%1.%2.%3.%4.%5"/>
+      <w:lvlJc w:val="left"/>
+      <w:pPr>
+        <w:ind w:left="3960" w:hanging="1080"/>
+      </w:pPr>
+      <w:rPr>
+        <w:rFonts w:hint="default"/>
+      </w:rPr>
+    </w:lvl>
+    <w:lvl w:ilvl="5">
+      <w:start w:val="1"/>
+      <w:numFmt w:val="decimal"/>
+      <w:lvlText w:val="%1.%2.%3.%4.%5.%6"/>
+      <w:lvlJc w:val="left"/>
+      <w:pPr>
+        <w:ind w:left="5040" w:hanging="1440"/>
+      </w:pPr>
+      <w:rPr>
+        <w:rFonts w:hint="default"/>
+      </w:rPr>
+    </w:lvl>
+    <w:lvl w:ilvl="6">
+      <w:start w:val="1"/>
+      <w:numFmt w:val="decimal"/>
+      <w:lvlText w:val="%1.%2.%3.%4.%5.%6.%7"/>
+      <w:lvlJc w:val="left"/>
+      <w:pPr>
+        <w:ind w:left="5760" w:hanging="1440"/>
+      </w:pPr>
+      <w:rPr>
+        <w:rFonts w:hint="default"/>
+      </w:rPr>
+    </w:lvl>
+    <w:lvl w:ilvl="7">
+      <w:start w:val="1"/>
+      <w:numFmt w:val="decimal"/>
+      <w:lvlText w:val="%1.%2.%3.%4.%5.%6.%7.%8"/>
+      <w:lvlJc w:val="left"/>
+      <w:pPr>
+        <w:ind w:left="6840" w:hanging="1800"/>
+      </w:pPr>
+      <w:rPr>
+        <w:rFonts w:hint="default"/>
+      </w:rPr>
+    </w:lvl>
+    <w:lvl w:ilvl="8">
+      <w:start w:val="1"/>
+      <w:numFmt w:val="decimal"/>
+      <w:lvlText w:val="%1.%2.%3.%4.%5.%6.%7.%8.%9"/>
+      <w:lvlJc w:val="left"/>
+      <w:pPr>
+        <w:ind w:left="7560" w:hanging="1800"/>
+      </w:pPr>
+      <w:rPr>
+        <w:rFonts w:hint="default"/>
+      </w:rPr>
+    </w:lvl>
+  </w:abstractNum>
+  <w:num w:numId="1">
+    <w:abstractNumId w:val="0"/>
+  </w:num>
+</w:numbering>
 </file>
 
 <file path=word/styles.xml><?xml version="1.0" encoding="utf-8"?>
@@ -307,6 +637,17 @@
     <w:semiHidden/>
     <w:unhideWhenUsed/>
   </w:style>
+  <w:style w:type="paragraph" w:styleId="ListParagraph">
+    <w:name w:val="List Paragraph"/>
+    <w:basedOn w:val="Normal"/>
+    <w:uiPriority w:val="34"/>
+    <w:qFormat/>
+    <w:rsid w:val="00021158"/>
+    <w:pPr>
+      <w:ind w:left="720"/>
+      <w:contextualSpacing/>
+    </w:pPr>
+  </w:style>
 </w:styles>
 </file>
 
@@ -497,6 +838,17 @@
     <w:uiPriority w:val="99"/>
     <w:semiHidden/>
     <w:unhideWhenUsed/>
+  </w:style>
+  <w:style w:type="paragraph" w:styleId="ListParagraph">
+    <w:name w:val="List Paragraph"/>
+    <w:basedOn w:val="Normal"/>
+    <w:uiPriority w:val="34"/>
+    <w:qFormat/>
+    <w:rsid w:val="00021158"/>
+    <w:pPr>
+      <w:ind w:left="720"/>
+      <w:contextualSpacing/>
+    </w:pPr>
   </w:style>
 </w:styles>
 </file>

</xml_diff>

<commit_message>
Finished the Technical Specs for now
</commit_message>
<xml_diff>
--- a/ZBabcock_TechnicalSpec.docx
+++ b/ZBabcock_TechnicalSpec.docx
@@ -1,6 +1,6 @@
 
 <file path=word/document.xml><?xml version="1.0" encoding="utf-8"?>
-<w:document xmlns:wpc="http://schemas.microsoft.com/office/word/2010/wordprocessingCanvas" xmlns:mc="http://schemas.openxmlformats.org/markup-compatibility/2006" xmlns:o="urn:schemas-microsoft-com:office:office" xmlns:r="http://schemas.openxmlformats.org/officeDocument/2006/relationships" xmlns:m="http://schemas.openxmlformats.org/officeDocument/2006/math" xmlns:v="urn:schemas-microsoft-com:vml" xmlns:wp14="http://schemas.microsoft.com/office/word/2010/wordprocessingDrawing" xmlns:wp="http://schemas.openxmlformats.org/drawingml/2006/wordprocessingDrawing" xmlns:w10="urn:schemas-microsoft-com:office:word" xmlns:w="http://schemas.openxmlformats.org/wordprocessingml/2006/main" xmlns:w14="http://schemas.microsoft.com/office/word/2010/wordml" xmlns:wpg="http://schemas.microsoft.com/office/word/2010/wordprocessingGroup" xmlns:wpi="http://schemas.microsoft.com/office/word/2010/wordprocessingInk" xmlns:wne="http://schemas.microsoft.com/office/word/2006/wordml" xmlns:wps="http://schemas.microsoft.com/office/word/2010/wordprocessingShape" mc:Ignorable="w14 wp14">
+<w:document xmlns:wpc="http://schemas.microsoft.com/office/word/2010/wordprocessingCanvas" xmlns:cx="http://schemas.microsoft.com/office/drawing/2014/chartex" xmlns:cx1="http://schemas.microsoft.com/office/drawing/2015/9/8/chartex" xmlns:cx2="http://schemas.microsoft.com/office/drawing/2015/10/21/chartex" xmlns:cx3="http://schemas.microsoft.com/office/drawing/2016/5/9/chartex" xmlns:cx4="http://schemas.microsoft.com/office/drawing/2016/5/10/chartex" xmlns:cx5="http://schemas.microsoft.com/office/drawing/2016/5/11/chartex" xmlns:cx6="http://schemas.microsoft.com/office/drawing/2016/5/12/chartex" xmlns:cx7="http://schemas.microsoft.com/office/drawing/2016/5/13/chartex" xmlns:cx8="http://schemas.microsoft.com/office/drawing/2016/5/14/chartex" xmlns:mc="http://schemas.openxmlformats.org/markup-compatibility/2006" xmlns:aink="http://schemas.microsoft.com/office/drawing/2016/ink" xmlns:am3d="http://schemas.microsoft.com/office/drawing/2017/model3d" xmlns:o="urn:schemas-microsoft-com:office:office" xmlns:r="http://schemas.openxmlformats.org/officeDocument/2006/relationships" xmlns:m="http://schemas.openxmlformats.org/officeDocument/2006/math" xmlns:v="urn:schemas-microsoft-com:vml" xmlns:wp14="http://schemas.microsoft.com/office/word/2010/wordprocessingDrawing" xmlns:wp="http://schemas.openxmlformats.org/drawingml/2006/wordprocessingDrawing" xmlns:w10="urn:schemas-microsoft-com:office:word" xmlns:w="http://schemas.openxmlformats.org/wordprocessingml/2006/main" xmlns:w14="http://schemas.microsoft.com/office/word/2010/wordml" xmlns:w15="http://schemas.microsoft.com/office/word/2012/wordml" xmlns:w16cid="http://schemas.microsoft.com/office/word/2016/wordml/cid" xmlns:w16se="http://schemas.microsoft.com/office/word/2015/wordml/symex" xmlns:wpg="http://schemas.microsoft.com/office/word/2010/wordprocessingGroup" xmlns:wpi="http://schemas.microsoft.com/office/word/2010/wordprocessingInk" xmlns:wne="http://schemas.microsoft.com/office/word/2006/wordml" xmlns:wps="http://schemas.microsoft.com/office/word/2010/wordprocessingShape" mc:Ignorable="w14 w15 w16se w16cid wp14">
   <w:body>
     <w:p>
       <w:pPr>
@@ -269,7 +269,63 @@
           <w:rFonts w:ascii="Lao UI" w:hAnsi="Lao UI" w:cs="Lao UI"/>
           <w:sz w:val="24"/>
         </w:rPr>
-        <w:t>This program will be contained within a single window form, consisting of a text field for the user to input their desired value to be converted, a text field for the output of said conversion to display in, a button to initialize the conversion, a button to clear the two text fields that were previously mentioned</w:t>
+        <w:t xml:space="preserve">This program will be contained within </w:t>
+      </w:r>
+      <w:r>
+        <w:rPr>
+          <w:rFonts w:ascii="Lao UI" w:hAnsi="Lao UI" w:cs="Lao UI"/>
+          <w:sz w:val="24"/>
+        </w:rPr>
+        <w:t>two</w:t>
+      </w:r>
+      <w:r>
+        <w:rPr>
+          <w:rFonts w:ascii="Lao UI" w:hAnsi="Lao UI" w:cs="Lao UI"/>
+          <w:sz w:val="24"/>
+        </w:rPr>
+        <w:t xml:space="preserve"> window form</w:t>
+      </w:r>
+      <w:r>
+        <w:rPr>
+          <w:rFonts w:ascii="Lao UI" w:hAnsi="Lao UI" w:cs="Lao UI"/>
+          <w:sz w:val="24"/>
+        </w:rPr>
+        <w:t>s</w:t>
+      </w:r>
+      <w:r>
+        <w:rPr>
+          <w:rFonts w:ascii="Lao UI" w:hAnsi="Lao UI" w:cs="Lao UI"/>
+          <w:sz w:val="24"/>
+        </w:rPr>
+        <w:t xml:space="preserve">, consisting of a </w:t>
+      </w:r>
+      <w:r>
+        <w:rPr>
+          <w:rFonts w:ascii="Lao UI" w:hAnsi="Lao UI" w:cs="Lao UI"/>
+          <w:sz w:val="24"/>
+        </w:rPr>
+        <w:t xml:space="preserve">main form that contains a </w:t>
+      </w:r>
+      <w:r>
+        <w:rPr>
+          <w:rFonts w:ascii="Lao UI" w:hAnsi="Lao UI" w:cs="Lao UI"/>
+          <w:sz w:val="24"/>
+        </w:rPr>
+        <w:t>text field for the user to input their desired value to be converted, a text field for the output of said conversion to display in, a</w:t>
+      </w:r>
+      <w:r>
+        <w:rPr>
+          <w:rFonts w:ascii="Lao UI" w:hAnsi="Lao UI" w:cs="Lao UI"/>
+          <w:sz w:val="24"/>
+        </w:rPr>
+        <w:t xml:space="preserve"> single</w:t>
+      </w:r>
+      <w:r>
+        <w:rPr>
+          <w:rFonts w:ascii="Lao UI" w:hAnsi="Lao UI" w:cs="Lao UI"/>
+          <w:sz w:val="24"/>
+        </w:rPr>
+        <w:t xml:space="preserve"> button to initialize the conversion, a button to clear the two text fields that were previously mentioned</w:t>
       </w:r>
       <w:r>
         <w:rPr>
@@ -297,25 +353,304 @@
           <w:rFonts w:ascii="Lao UI" w:hAnsi="Lao UI" w:cs="Lao UI"/>
           <w:sz w:val="24"/>
         </w:rPr>
-        <w:t xml:space="preserve">A reference table that displays all </w:t>
-      </w:r>
-      <w:r>
-        <w:rPr>
-          <w:rFonts w:ascii="Lao UI" w:hAnsi="Lao UI" w:cs="Lao UI"/>
-          <w:sz w:val="24"/>
-        </w:rPr>
-        <w:t>of the Arabic numbers and their respective Roman numerals up to 3,999 should also be included in the form.</w:t>
-      </w:r>
-    </w:p>
-    <w:p>
-      <w:pPr>
-        <w:spacing w:line="360" w:lineRule="auto"/>
-        <w:rPr>
-          <w:rFonts w:ascii="Lao UI" w:hAnsi="Lao UI" w:cs="Lao UI"/>
-          <w:sz w:val="24"/>
-        </w:rPr>
-      </w:pPr>
+        <w:t xml:space="preserve">A reference table that displays </w:t>
+      </w:r>
+      <w:r>
+        <w:rPr>
+          <w:rFonts w:ascii="Lao UI" w:hAnsi="Lao UI" w:cs="Lao UI"/>
+          <w:sz w:val="24"/>
+        </w:rPr>
+        <w:t>all</w:t>
+      </w:r>
+      <w:r>
+        <w:rPr>
+          <w:rFonts w:ascii="Lao UI" w:hAnsi="Lao UI" w:cs="Lao UI"/>
+          <w:sz w:val="24"/>
+        </w:rPr>
+        <w:t xml:space="preserve"> the Arabic numbers and their respective Roman numerals</w:t>
+      </w:r>
+      <w:r>
+        <w:rPr>
+          <w:rFonts w:ascii="Lao UI" w:hAnsi="Lao UI" w:cs="Lao UI"/>
+          <w:sz w:val="24"/>
+        </w:rPr>
+        <w:t>,</w:t>
+      </w:r>
+      <w:r>
+        <w:rPr>
+          <w:rFonts w:ascii="Lao UI" w:hAnsi="Lao UI" w:cs="Lao UI"/>
+          <w:sz w:val="24"/>
+        </w:rPr>
+        <w:t xml:space="preserve"> up to 3,999</w:t>
+      </w:r>
+      <w:r>
+        <w:rPr>
+          <w:rFonts w:ascii="Lao UI" w:hAnsi="Lao UI" w:cs="Lao UI"/>
+          <w:sz w:val="24"/>
+        </w:rPr>
+        <w:t>,</w:t>
+      </w:r>
+      <w:r>
+        <w:rPr>
+          <w:rFonts w:ascii="Lao UI" w:hAnsi="Lao UI" w:cs="Lao UI"/>
+          <w:sz w:val="24"/>
+        </w:rPr>
+        <w:t xml:space="preserve"> shou</w:t>
+      </w:r>
+      <w:r>
+        <w:rPr>
+          <w:rFonts w:ascii="Lao UI" w:hAnsi="Lao UI" w:cs="Lao UI"/>
+          <w:sz w:val="24"/>
+        </w:rPr>
+        <w:t>ld</w:t>
+      </w:r>
+      <w:r>
+        <w:rPr>
+          <w:rFonts w:ascii="Lao UI" w:hAnsi="Lao UI" w:cs="Lao UI"/>
+          <w:sz w:val="24"/>
+        </w:rPr>
+        <w:t xml:space="preserve"> be included in the</w:t>
+      </w:r>
+      <w:r>
+        <w:rPr>
+          <w:rFonts w:ascii="Lao UI" w:hAnsi="Lao UI" w:cs="Lao UI"/>
+          <w:sz w:val="24"/>
+        </w:rPr>
+        <w:t xml:space="preserve"> program in the other</w:t>
+      </w:r>
+      <w:r>
+        <w:rPr>
+          <w:rFonts w:ascii="Lao UI" w:hAnsi="Lao UI" w:cs="Lao UI"/>
+          <w:sz w:val="24"/>
+        </w:rPr>
+        <w:t xml:space="preserve"> form</w:t>
+      </w:r>
+      <w:r>
+        <w:rPr>
+          <w:rFonts w:ascii="Lao UI" w:hAnsi="Lao UI" w:cs="Lao UI"/>
+          <w:sz w:val="24"/>
+        </w:rPr>
+        <w:t>. This form will exist</w:t>
+      </w:r>
+      <w:r>
+        <w:rPr>
+          <w:rFonts w:ascii="Lao UI" w:hAnsi="Lao UI" w:cs="Lao UI"/>
+          <w:sz w:val="24"/>
+        </w:rPr>
+        <w:t xml:space="preserve"> for reference’s sake. It should be very clear in its purpose, so a user that knows very little about Roman numerals would understand what each Roman numeral translates into.</w:t>
+      </w:r>
+      <w:r>
+        <w:rPr>
+          <w:rFonts w:ascii="Lao UI" w:hAnsi="Lao UI" w:cs="Lao UI"/>
+          <w:sz w:val="24"/>
+        </w:rPr>
+        <w:t xml:space="preserve"> </w:t>
+      </w:r>
+    </w:p>
+    <w:p>
+      <w:pPr>
+        <w:pStyle w:val="ListParagraph"/>
+        <w:numPr>
+          <w:ilvl w:val="1"/>
+          <w:numId w:val="1"/>
+        </w:numPr>
+        <w:spacing w:line="360" w:lineRule="auto"/>
+        <w:rPr>
+          <w:rFonts w:ascii="Lao UI" w:hAnsi="Lao UI" w:cs="Lao UI"/>
+          <w:sz w:val="24"/>
+        </w:rPr>
+      </w:pPr>
+      <w:r>
+        <w:rPr>
+          <w:rFonts w:ascii="Lao UI" w:hAnsi="Lao UI" w:cs="Lao UI"/>
+          <w:sz w:val="24"/>
+        </w:rPr>
+        <w:t>The form should be able to recognize whether the user inserted an Arabic number or a Roman numeral without the need for the user to specify which sort of conversion they’re looking for.</w:t>
+      </w:r>
+    </w:p>
+    <w:p>
+      <w:pPr>
+        <w:pStyle w:val="ListParagraph"/>
+        <w:numPr>
+          <w:ilvl w:val="0"/>
+          <w:numId w:val="1"/>
+        </w:numPr>
+        <w:spacing w:line="360" w:lineRule="auto"/>
+        <w:rPr>
+          <w:rFonts w:ascii="Lao UI" w:hAnsi="Lao UI" w:cs="Lao UI"/>
+          <w:sz w:val="24"/>
+        </w:rPr>
+      </w:pPr>
+      <w:r>
+        <w:rPr>
+          <w:rFonts w:ascii="Lao UI" w:hAnsi="Lao UI" w:cs="Lao UI"/>
+          <w:sz w:val="24"/>
+        </w:rPr>
+        <w:t>Security</w:t>
+      </w:r>
+    </w:p>
+    <w:p>
+      <w:pPr>
+        <w:pStyle w:val="ListParagraph"/>
+        <w:numPr>
+          <w:ilvl w:val="1"/>
+          <w:numId w:val="1"/>
+        </w:numPr>
+        <w:spacing w:line="360" w:lineRule="auto"/>
+        <w:rPr>
+          <w:rFonts w:ascii="Lao UI" w:hAnsi="Lao UI" w:cs="Lao UI"/>
+          <w:sz w:val="24"/>
+        </w:rPr>
+      </w:pPr>
+      <w:r>
+        <w:rPr>
+          <w:rFonts w:ascii="Lao UI" w:hAnsi="Lao UI" w:cs="Lao UI"/>
+          <w:sz w:val="24"/>
+        </w:rPr>
+        <w:t>Due to the nature of the program, there will be no special security measures taken with the creation of this program.</w:t>
+      </w:r>
+    </w:p>
+    <w:p>
+      <w:pPr>
+        <w:pStyle w:val="ListParagraph"/>
+        <w:numPr>
+          <w:ilvl w:val="0"/>
+          <w:numId w:val="1"/>
+        </w:numPr>
+        <w:spacing w:line="360" w:lineRule="auto"/>
+        <w:rPr>
+          <w:rFonts w:ascii="Lao UI" w:hAnsi="Lao UI" w:cs="Lao UI"/>
+          <w:sz w:val="24"/>
+        </w:rPr>
+      </w:pPr>
+      <w:r>
+        <w:rPr>
+          <w:rFonts w:ascii="Lao UI" w:hAnsi="Lao UI" w:cs="Lao UI"/>
+          <w:sz w:val="24"/>
+        </w:rPr>
+        <w:t>Program Flow</w:t>
+      </w:r>
+    </w:p>
+    <w:p>
+      <w:pPr>
+        <w:pStyle w:val="ListParagraph"/>
+        <w:numPr>
+          <w:ilvl w:val="1"/>
+          <w:numId w:val="1"/>
+        </w:numPr>
+        <w:spacing w:line="360" w:lineRule="auto"/>
+        <w:rPr>
+          <w:rFonts w:ascii="Lao UI" w:hAnsi="Lao UI" w:cs="Lao UI"/>
+          <w:sz w:val="24"/>
+        </w:rPr>
+      </w:pPr>
+      <w:r>
+        <w:rPr>
+          <w:rFonts w:ascii="Lao UI" w:hAnsi="Lao UI" w:cs="Lao UI"/>
+          <w:sz w:val="24"/>
+        </w:rPr>
+        <w:lastRenderedPageBreak/>
+        <w:t>When the user begins the program, the user should see a window form that contains a text box labeled as a spot for their input, a text box to contain the output of the conversion, and a few button controls at the bottom.</w:t>
+      </w:r>
+    </w:p>
+    <w:p>
+      <w:pPr>
+        <w:pStyle w:val="ListParagraph"/>
+        <w:numPr>
+          <w:ilvl w:val="1"/>
+          <w:numId w:val="1"/>
+        </w:numPr>
+        <w:spacing w:line="360" w:lineRule="auto"/>
+        <w:rPr>
+          <w:rFonts w:ascii="Lao UI" w:hAnsi="Lao UI" w:cs="Lao UI"/>
+          <w:sz w:val="24"/>
+        </w:rPr>
+      </w:pPr>
+      <w:r>
+        <w:rPr>
+          <w:rFonts w:ascii="Lao UI" w:hAnsi="Lao UI" w:cs="Lao UI"/>
+          <w:sz w:val="24"/>
+        </w:rPr>
+        <w:t xml:space="preserve">The user can input either an Arabic number or a Roman numeral into the top, input text box, and then click a conversion button to </w:t>
+      </w:r>
+      <w:r>
+        <w:rPr>
+          <w:rFonts w:ascii="Lao UI" w:hAnsi="Lao UI" w:cs="Lao UI"/>
+          <w:sz w:val="24"/>
+        </w:rPr>
+        <w:t>convert the value they inputted to its respective counterpart. This button should be a bit more prominent than the other buttons on the form, due to its importance, and its repeated use.</w:t>
+      </w:r>
+    </w:p>
+    <w:p>
+      <w:pPr>
+        <w:pStyle w:val="ListParagraph"/>
+        <w:numPr>
+          <w:ilvl w:val="1"/>
+          <w:numId w:val="1"/>
+        </w:numPr>
+        <w:spacing w:line="360" w:lineRule="auto"/>
+        <w:rPr>
+          <w:rFonts w:ascii="Lao UI" w:hAnsi="Lao UI" w:cs="Lao UI"/>
+          <w:sz w:val="24"/>
+        </w:rPr>
+      </w:pPr>
+      <w:r>
+        <w:rPr>
+          <w:rFonts w:ascii="Lao UI" w:hAnsi="Lao UI" w:cs="Lao UI"/>
+          <w:sz w:val="24"/>
+        </w:rPr>
+        <w:t xml:space="preserve">Once the user has done a conversion and wishes to clear the work area, they should be able to click a button that clears the input text box and the output text box on the main form. </w:t>
+      </w:r>
+    </w:p>
+    <w:p>
+      <w:pPr>
+        <w:pStyle w:val="ListParagraph"/>
+        <w:numPr>
+          <w:ilvl w:val="1"/>
+          <w:numId w:val="1"/>
+        </w:numPr>
+        <w:spacing w:line="360" w:lineRule="auto"/>
+        <w:rPr>
+          <w:rFonts w:ascii="Lao UI" w:hAnsi="Lao UI" w:cs="Lao UI"/>
+          <w:sz w:val="24"/>
+        </w:rPr>
+      </w:pPr>
+      <w:r>
+        <w:rPr>
+          <w:rFonts w:ascii="Lao UI" w:hAnsi="Lao UI" w:cs="Lao UI"/>
+          <w:sz w:val="24"/>
+        </w:rPr>
+        <w:t>If the user wishes to see a list of conversions, they should be able to click another button on the main form to open another form that contains such a list of conversions. This new form will take the focus from the main form, until it is closed or the user clicks on the previous, main form.</w:t>
+      </w:r>
+    </w:p>
+    <w:p>
+      <w:pPr>
+        <w:pStyle w:val="ListParagraph"/>
+        <w:numPr>
+          <w:ilvl w:val="1"/>
+          <w:numId w:val="1"/>
+        </w:numPr>
+        <w:spacing w:line="360" w:lineRule="auto"/>
+        <w:rPr>
+          <w:rFonts w:ascii="Lao UI" w:hAnsi="Lao UI" w:cs="Lao UI"/>
+          <w:sz w:val="24"/>
+        </w:rPr>
+      </w:pPr>
+      <w:r>
+        <w:rPr>
+          <w:rFonts w:ascii="Lao UI" w:hAnsi="Lao UI" w:cs="Lao UI"/>
+          <w:sz w:val="24"/>
+        </w:rPr>
+        <w:t xml:space="preserve">The secondary conversion list form should have a button that closes only the </w:t>
+      </w:r>
       <w:bookmarkStart w:id="0" w:name="_GoBack"/>
+      <w:r>
+        <w:rPr>
+          <w:rFonts w:ascii="Lao UI" w:hAnsi="Lao UI" w:cs="Lao UI"/>
+          <w:sz w:val="24"/>
+        </w:rPr>
+        <w:t>conversion list form somewhere on it.</w:t>
+      </w:r>
       <w:bookmarkEnd w:id="0"/>
     </w:p>
     <w:sectPr>
@@ -329,8 +664,8 @@
 </file>
 
 <file path=word/numbering.xml><?xml version="1.0" encoding="utf-8"?>
-<w:numbering xmlns:wpc="http://schemas.microsoft.com/office/word/2010/wordprocessingCanvas" xmlns:mc="http://schemas.openxmlformats.org/markup-compatibility/2006" xmlns:o="urn:schemas-microsoft-com:office:office" xmlns:r="http://schemas.openxmlformats.org/officeDocument/2006/relationships" xmlns:m="http://schemas.openxmlformats.org/officeDocument/2006/math" xmlns:v="urn:schemas-microsoft-com:vml" xmlns:wp14="http://schemas.microsoft.com/office/word/2010/wordprocessingDrawing" xmlns:wp="http://schemas.openxmlformats.org/drawingml/2006/wordprocessingDrawing" xmlns:w10="urn:schemas-microsoft-com:office:word" xmlns:w="http://schemas.openxmlformats.org/wordprocessingml/2006/main" xmlns:w14="http://schemas.microsoft.com/office/word/2010/wordml" xmlns:wpg="http://schemas.microsoft.com/office/word/2010/wordprocessingGroup" xmlns:wpi="http://schemas.microsoft.com/office/word/2010/wordprocessingInk" xmlns:wne="http://schemas.microsoft.com/office/word/2006/wordml" xmlns:wps="http://schemas.microsoft.com/office/word/2010/wordprocessingShape" mc:Ignorable="w14 wp14">
-  <w:abstractNum w:abstractNumId="0">
+<w:numbering xmlns:wpc="http://schemas.microsoft.com/office/word/2010/wordprocessingCanvas" xmlns:cx="http://schemas.microsoft.com/office/drawing/2014/chartex" xmlns:cx1="http://schemas.microsoft.com/office/drawing/2015/9/8/chartex" xmlns:cx2="http://schemas.microsoft.com/office/drawing/2015/10/21/chartex" xmlns:cx3="http://schemas.microsoft.com/office/drawing/2016/5/9/chartex" xmlns:cx4="http://schemas.microsoft.com/office/drawing/2016/5/10/chartex" xmlns:cx5="http://schemas.microsoft.com/office/drawing/2016/5/11/chartex" xmlns:cx6="http://schemas.microsoft.com/office/drawing/2016/5/12/chartex" xmlns:cx7="http://schemas.microsoft.com/office/drawing/2016/5/13/chartex" xmlns:cx8="http://schemas.microsoft.com/office/drawing/2016/5/14/chartex" xmlns:mc="http://schemas.openxmlformats.org/markup-compatibility/2006" xmlns:aink="http://schemas.microsoft.com/office/drawing/2016/ink" xmlns:am3d="http://schemas.microsoft.com/office/drawing/2017/model3d" xmlns:o="urn:schemas-microsoft-com:office:office" xmlns:r="http://schemas.openxmlformats.org/officeDocument/2006/relationships" xmlns:m="http://schemas.openxmlformats.org/officeDocument/2006/math" xmlns:v="urn:schemas-microsoft-com:vml" xmlns:wp14="http://schemas.microsoft.com/office/word/2010/wordprocessingDrawing" xmlns:wp="http://schemas.openxmlformats.org/drawingml/2006/wordprocessingDrawing" xmlns:w10="urn:schemas-microsoft-com:office:word" xmlns:w="http://schemas.openxmlformats.org/wordprocessingml/2006/main" xmlns:w14="http://schemas.microsoft.com/office/word/2010/wordml" xmlns:w15="http://schemas.microsoft.com/office/word/2012/wordml" xmlns:w16cid="http://schemas.microsoft.com/office/word/2016/wordml/cid" xmlns:w16se="http://schemas.microsoft.com/office/word/2015/wordml/symex" xmlns:wpg="http://schemas.microsoft.com/office/word/2010/wordprocessingGroup" xmlns:wpi="http://schemas.microsoft.com/office/word/2010/wordprocessingInk" xmlns:wne="http://schemas.microsoft.com/office/word/2006/wordml" xmlns:wps="http://schemas.microsoft.com/office/word/2010/wordprocessingShape" mc:Ignorable="w14 w15 w16se w16cid wp14">
+  <w:abstractNum w:abstractNumId="0" w15:restartNumberingAfterBreak="0">
     <w:nsid w:val="4DDA67AE"/>
     <w:multiLevelType w:val="multilevel"/>
     <w:tmpl w:val="4776D940"/>
@@ -450,7 +785,7 @@
 </file>
 
 <file path=word/styles.xml><?xml version="1.0" encoding="utf-8"?>
-<w:styles xmlns:mc="http://schemas.openxmlformats.org/markup-compatibility/2006" xmlns:r="http://schemas.openxmlformats.org/officeDocument/2006/relationships" xmlns:w="http://schemas.openxmlformats.org/wordprocessingml/2006/main" xmlns:w14="http://schemas.microsoft.com/office/word/2010/wordml" mc:Ignorable="w14">
+<w:styles xmlns:mc="http://schemas.openxmlformats.org/markup-compatibility/2006" xmlns:r="http://schemas.openxmlformats.org/officeDocument/2006/relationships" xmlns:w="http://schemas.openxmlformats.org/wordprocessingml/2006/main" xmlns:w14="http://schemas.microsoft.com/office/word/2010/wordml" xmlns:w15="http://schemas.microsoft.com/office/word/2012/wordml" xmlns:w16cid="http://schemas.microsoft.com/office/word/2016/wordml/cid" xmlns:w16se="http://schemas.microsoft.com/office/word/2015/wordml/symex" mc:Ignorable="w14 w15 w16se w16cid">
   <w:docDefaults>
     <w:rPrDefault>
       <w:rPr>
@@ -466,346 +801,382 @@
       </w:pPr>
     </w:pPrDefault>
   </w:docDefaults>
-  <w:latentStyles w:defLockedState="0" w:defUIPriority="99" w:defSemiHidden="1" w:defUnhideWhenUsed="1" w:defQFormat="0" w:count="267">
-    <w:lsdException w:name="Normal" w:semiHidden="0" w:uiPriority="0" w:unhideWhenUsed="0" w:qFormat="1"/>
-    <w:lsdException w:name="heading 1" w:semiHidden="0" w:uiPriority="9" w:unhideWhenUsed="0" w:qFormat="1"/>
-    <w:lsdException w:name="heading 2" w:uiPriority="9" w:qFormat="1"/>
-    <w:lsdException w:name="heading 3" w:uiPriority="9" w:qFormat="1"/>
-    <w:lsdException w:name="heading 4" w:uiPriority="9" w:qFormat="1"/>
-    <w:lsdException w:name="heading 5" w:uiPriority="9" w:qFormat="1"/>
-    <w:lsdException w:name="heading 6" w:uiPriority="9" w:qFormat="1"/>
-    <w:lsdException w:name="heading 7" w:uiPriority="9" w:qFormat="1"/>
-    <w:lsdException w:name="heading 8" w:uiPriority="9" w:qFormat="1"/>
-    <w:lsdException w:name="heading 9" w:uiPriority="9" w:qFormat="1"/>
-    <w:lsdException w:name="toc 1" w:uiPriority="39"/>
-    <w:lsdException w:name="toc 2" w:uiPriority="39"/>
-    <w:lsdException w:name="toc 3" w:uiPriority="39"/>
-    <w:lsdException w:name="toc 4" w:uiPriority="39"/>
-    <w:lsdException w:name="toc 5" w:uiPriority="39"/>
-    <w:lsdException w:name="toc 6" w:uiPriority="39"/>
-    <w:lsdException w:name="toc 7" w:uiPriority="39"/>
-    <w:lsdException w:name="toc 8" w:uiPriority="39"/>
-    <w:lsdException w:name="toc 9" w:uiPriority="39"/>
-    <w:lsdException w:name="caption" w:uiPriority="35" w:qFormat="1"/>
-    <w:lsdException w:name="Title" w:semiHidden="0" w:uiPriority="10" w:unhideWhenUsed="0" w:qFormat="1"/>
-    <w:lsdException w:name="Default Paragraph Font" w:uiPriority="1"/>
-    <w:lsdException w:name="Subtitle" w:semiHidden="0" w:uiPriority="11" w:unhideWhenUsed="0" w:qFormat="1"/>
-    <w:lsdException w:name="Strong" w:semiHidden="0" w:uiPriority="22" w:unhideWhenUsed="0" w:qFormat="1"/>
-    <w:lsdException w:name="Emphasis" w:semiHidden="0" w:uiPriority="20" w:unhideWhenUsed="0" w:qFormat="1"/>
-    <w:lsdException w:name="Table Grid" w:semiHidden="0" w:uiPriority="59" w:unhideWhenUsed="0"/>
-    <w:lsdException w:name="Placeholder Text" w:unhideWhenUsed="0"/>
-    <w:lsdException w:name="No Spacing" w:semiHidden="0" w:uiPriority="1" w:unhideWhenUsed="0" w:qFormat="1"/>
-    <w:lsdException w:name="Light Shading" w:semiHidden="0" w:uiPriority="60" w:unhideWhenUsed="0"/>
-    <w:lsdException w:name="Light List" w:semiHidden="0" w:uiPriority="61" w:unhideWhenUsed="0"/>
-    <w:lsdException w:name="Light Grid" w:semiHidden="0" w:uiPriority="62" w:unhideWhenUsed="0"/>
-    <w:lsdException w:name="Medium Shading 1" w:semiHidden="0" w:uiPriority="63" w:unhideWhenUsed="0"/>
-    <w:lsdException w:name="Medium Shading 2" w:semiHidden="0" w:uiPriority="64" w:unhideWhenUsed="0"/>
-    <w:lsdException w:name="Medium List 1" w:semiHidden="0" w:uiPriority="65" w:unhideWhenUsed="0"/>
-    <w:lsdException w:name="Medium List 2" w:semiHidden="0" w:uiPriority="66" w:unhideWhenUsed="0"/>
-    <w:lsdException w:name="Medium Grid 1" w:semiHidden="0" w:uiPriority="67" w:unhideWhenUsed="0"/>
-    <w:lsdException w:name="Medium Grid 2" w:semiHidden="0" w:uiPriority="68" w:unhideWhenUsed="0"/>
-    <w:lsdException w:name="Medium Grid 3" w:semiHidden="0" w:uiPriority="69" w:unhideWhenUsed="0"/>
-    <w:lsdException w:name="Dark List" w:semiHidden="0" w:uiPriority="70" w:unhideWhenUsed="0"/>
-    <w:lsdException w:name="Colorful Shading" w:semiHidden="0" w:uiPriority="71" w:unhideWhenUsed="0"/>
-    <w:lsdException w:name="Colorful List" w:semiHidden="0" w:uiPriority="72" w:unhideWhenUsed="0"/>
-    <w:lsdException w:name="Colorful Grid" w:semiHidden="0" w:uiPriority="73" w:unhideWhenUsed="0"/>
-    <w:lsdException w:name="Light Shading Accent 1" w:semiHidden="0" w:uiPriority="60" w:unhideWhenUsed="0"/>
-    <w:lsdException w:name="Light List Accent 1" w:semiHidden="0" w:uiPriority="61" w:unhideWhenUsed="0"/>
-    <w:lsdException w:name="Light Grid Accent 1" w:semiHidden="0" w:uiPriority="62" w:unhideWhenUsed="0"/>
-    <w:lsdException w:name="Medium Shading 1 Accent 1" w:semiHidden="0" w:uiPriority="63" w:unhideWhenUsed="0"/>
-    <w:lsdException w:name="Medium Shading 2 Accent 1" w:semiHidden="0" w:uiPriority="64" w:unhideWhenUsed="0"/>
-    <w:lsdException w:name="Medium List 1 Accent 1" w:semiHidden="0" w:uiPriority="65" w:unhideWhenUsed="0"/>
-    <w:lsdException w:name="Revision" w:unhideWhenUsed="0"/>
-    <w:lsdException w:name="List Paragraph" w:semiHidden="0" w:uiPriority="34" w:unhideWhenUsed="0" w:qFormat="1"/>
-    <w:lsdException w:name="Quote" w:semiHidden="0" w:uiPriority="29" w:unhideWhenUsed="0" w:qFormat="1"/>
-    <w:lsdException w:name="Intense Quote" w:semiHidden="0" w:uiPriority="30" w:unhideWhenUsed="0" w:qFormat="1"/>
-    <w:lsdException w:name="Medium List 2 Accent 1" w:semiHidden="0" w:uiPriority="66" w:unhideWhenUsed="0"/>
-    <w:lsdException w:name="Medium Grid 1 Accent 1" w:semiHidden="0" w:uiPriority="67" w:unhideWhenUsed="0"/>
-    <w:lsdException w:name="Medium Grid 2 Accent 1" w:semiHidden="0" w:uiPriority="68" w:unhideWhenUsed="0"/>
-    <w:lsdException w:name="Medium Grid 3 Accent 1" w:semiHidden="0" w:uiPriority="69" w:unhideWhenUsed="0"/>
-    <w:lsdException w:name="Dark List Accent 1" w:semiHidden="0" w:uiPriority="70" w:unhideWhenUsed="0"/>
-    <w:lsdException w:name="Colorful Shading Accent 1" w:semiHidden="0" w:uiPriority="71" w:unhideWhenUsed="0"/>
-    <w:lsdException w:name="Colorful List Accent 1" w:semiHidden="0" w:uiPriority="72" w:unhideWhenUsed="0"/>
-    <w:lsdException w:name="Colorful Grid Accent 1" w:semiHidden="0" w:uiPriority="73" w:unhideWhenUsed="0"/>
-    <w:lsdException w:name="Light Shading Accent 2" w:semiHidden="0" w:uiPriority="60" w:unhideWhenUsed="0"/>
-    <w:lsdException w:name="Light List Accent 2" w:semiHidden="0" w:uiPriority="61" w:unhideWhenUsed="0"/>
-    <w:lsdException w:name="Light Grid Accent 2" w:semiHidden="0" w:uiPriority="62" w:unhideWhenUsed="0"/>
-    <w:lsdException w:name="Medium Shading 1 Accent 2" w:semiHidden="0" w:uiPriority="63" w:unhideWhenUsed="0"/>
-    <w:lsdException w:name="Medium Shading 2 Accent 2" w:semiHidden="0" w:uiPriority="64" w:unhideWhenUsed="0"/>
-    <w:lsdException w:name="Medium List 1 Accent 2" w:semiHidden="0" w:uiPriority="65" w:unhideWhenUsed="0"/>
-    <w:lsdException w:name="Medium List 2 Accent 2" w:semiHidden="0" w:uiPriority="66" w:unhideWhenUsed="0"/>
-    <w:lsdException w:name="Medium Grid 1 Accent 2" w:semiHidden="0" w:uiPriority="67" w:unhideWhenUsed="0"/>
-    <w:lsdException w:name="Medium Grid 2 Accent 2" w:semiHidden="0" w:uiPriority="68" w:unhideWhenUsed="0"/>
-    <w:lsdException w:name="Medium Grid 3 Accent 2" w:semiHidden="0" w:uiPriority="69" w:unhideWhenUsed="0"/>
-    <w:lsdException w:name="Dark List Accent 2" w:semiHidden="0" w:uiPriority="70" w:unhideWhenUsed="0"/>
-    <w:lsdException w:name="Colorful Shading Accent 2" w:semiHidden="0" w:uiPriority="71" w:unhideWhenUsed="0"/>
-    <w:lsdException w:name="Colorful List Accent 2" w:semiHidden="0" w:uiPriority="72" w:unhideWhenUsed="0"/>
-    <w:lsdException w:name="Colorful Grid Accent 2" w:semiHidden="0" w:uiPriority="73" w:unhideWhenUsed="0"/>
-    <w:lsdException w:name="Light Shading Accent 3" w:semiHidden="0" w:uiPriority="60" w:unhideWhenUsed="0"/>
-    <w:lsdException w:name="Light List Accent 3" w:semiHidden="0" w:uiPriority="61" w:unhideWhenUsed="0"/>
-    <w:lsdException w:name="Light Grid Accent 3" w:semiHidden="0" w:uiPriority="62" w:unhideWhenUsed="0"/>
-    <w:lsdException w:name="Medium Shading 1 Accent 3" w:semiHidden="0" w:uiPriority="63" w:unhideWhenUsed="0"/>
-    <w:lsdException w:name="Medium Shading 2 Accent 3" w:semiHidden="0" w:uiPriority="64" w:unhideWhenUsed="0"/>
-    <w:lsdException w:name="Medium List 1 Accent 3" w:semiHidden="0" w:uiPriority="65" w:unhideWhenUsed="0"/>
-    <w:lsdException w:name="Medium List 2 Accent 3" w:semiHidden="0" w:uiPriority="66" w:unhideWhenUsed="0"/>
-    <w:lsdException w:name="Medium Grid 1 Accent 3" w:semiHidden="0" w:uiPriority="67" w:unhideWhenUsed="0"/>
-    <w:lsdException w:name="Medium Grid 2 Accent 3" w:semiHidden="0" w:uiPriority="68" w:unhideWhenUsed="0"/>
-    <w:lsdException w:name="Medium Grid 3 Accent 3" w:semiHidden="0" w:uiPriority="69" w:unhideWhenUsed="0"/>
-    <w:lsdException w:name="Dark List Accent 3" w:semiHidden="0" w:uiPriority="70" w:unhideWhenUsed="0"/>
-    <w:lsdException w:name="Colorful Shading Accent 3" w:semiHidden="0" w:uiPriority="71" w:unhideWhenUsed="0"/>
-    <w:lsdException w:name="Colorful List Accent 3" w:semiHidden="0" w:uiPriority="72" w:unhideWhenUsed="0"/>
-    <w:lsdException w:name="Colorful Grid Accent 3" w:semiHidden="0" w:uiPriority="73" w:unhideWhenUsed="0"/>
-    <w:lsdException w:name="Light Shading Accent 4" w:semiHidden="0" w:uiPriority="60" w:unhideWhenUsed="0"/>
-    <w:lsdException w:name="Light List Accent 4" w:semiHidden="0" w:uiPriority="61" w:unhideWhenUsed="0"/>
-    <w:lsdException w:name="Light Grid Accent 4" w:semiHidden="0" w:uiPriority="62" w:unhideWhenUsed="0"/>
-    <w:lsdException w:name="Medium Shading 1 Accent 4" w:semiHidden="0" w:uiPriority="63" w:unhideWhenUsed="0"/>
-    <w:lsdException w:name="Medium Shading 2 Accent 4" w:semiHidden="0" w:uiPriority="64" w:unhideWhenUsed="0"/>
-    <w:lsdException w:name="Medium List 1 Accent 4" w:semiHidden="0" w:uiPriority="65" w:unhideWhenUsed="0"/>
-    <w:lsdException w:name="Medium List 2 Accent 4" w:semiHidden="0" w:uiPriority="66" w:unhideWhenUsed="0"/>
-    <w:lsdException w:name="Medium Grid 1 Accent 4" w:semiHidden="0" w:uiPriority="67" w:unhideWhenUsed="0"/>
-    <w:lsdException w:name="Medium Grid 2 Accent 4" w:semiHidden="0" w:uiPriority="68" w:unhideWhenUsed="0"/>
-    <w:lsdException w:name="Medium Grid 3 Accent 4" w:semiHidden="0" w:uiPriority="69" w:unhideWhenUsed="0"/>
-    <w:lsdException w:name="Dark List Accent 4" w:semiHidden="0" w:uiPriority="70" w:unhideWhenUsed="0"/>
-    <w:lsdException w:name="Colorful Shading Accent 4" w:semiHidden="0" w:uiPriority="71" w:unhideWhenUsed="0"/>
-    <w:lsdException w:name="Colorful List Accent 4" w:semiHidden="0" w:uiPriority="72" w:unhideWhenUsed="0"/>
-    <w:lsdException w:name="Colorful Grid Accent 4" w:semiHidden="0" w:uiPriority="73" w:unhideWhenUsed="0"/>
-    <w:lsdException w:name="Light Shading Accent 5" w:semiHidden="0" w:uiPriority="60" w:unhideWhenUsed="0"/>
-    <w:lsdException w:name="Light List Accent 5" w:semiHidden="0" w:uiPriority="61" w:unhideWhenUsed="0"/>
-    <w:lsdException w:name="Light Grid Accent 5" w:semiHidden="0" w:uiPriority="62" w:unhideWhenUsed="0"/>
-    <w:lsdException w:name="Medium Shading 1 Accent 5" w:semiHidden="0" w:uiPriority="63" w:unhideWhenUsed="0"/>
-    <w:lsdException w:name="Medium Shading 2 Accent 5" w:semiHidden="0" w:uiPriority="64" w:unhideWhenUsed="0"/>
-    <w:lsdException w:name="Medium List 1 Accent 5" w:semiHidden="0" w:uiPriority="65" w:unhideWhenUsed="0"/>
-    <w:lsdException w:name="Medium List 2 Accent 5" w:semiHidden="0" w:uiPriority="66" w:unhideWhenUsed="0"/>
-    <w:lsdException w:name="Medium Grid 1 Accent 5" w:semiHidden="0" w:uiPriority="67" w:unhideWhenUsed="0"/>
-    <w:lsdException w:name="Medium Grid 2 Accent 5" w:semiHidden="0" w:uiPriority="68" w:unhideWhenUsed="0"/>
-    <w:lsdException w:name="Medium Grid 3 Accent 5" w:semiHidden="0" w:uiPriority="69" w:unhideWhenUsed="0"/>
-    <w:lsdException w:name="Dark List Accent 5" w:semiHidden="0" w:uiPriority="70" w:unhideWhenUsed="0"/>
-    <w:lsdException w:name="Colorful Shading Accent 5" w:semiHidden="0" w:uiPriority="71" w:unhideWhenUsed="0"/>
-    <w:lsdException w:name="Colorful List Accent 5" w:semiHidden="0" w:uiPriority="72" w:unhideWhenUsed="0"/>
-    <w:lsdException w:name="Colorful Grid Accent 5" w:semiHidden="0" w:uiPriority="73" w:unhideWhenUsed="0"/>
-    <w:lsdException w:name="Light Shading Accent 6" w:semiHidden="0" w:uiPriority="60" w:unhideWhenUsed="0"/>
-    <w:lsdException w:name="Light List Accent 6" w:semiHidden="0" w:uiPriority="61" w:unhideWhenUsed="0"/>
-    <w:lsdException w:name="Light Grid Accent 6" w:semiHidden="0" w:uiPriority="62" w:unhideWhenUsed="0"/>
-    <w:lsdException w:name="Medium Shading 1 Accent 6" w:semiHidden="0" w:uiPriority="63" w:unhideWhenUsed="0"/>
-    <w:lsdException w:name="Medium Shading 2 Accent 6" w:semiHidden="0" w:uiPriority="64" w:unhideWhenUsed="0"/>
-    <w:lsdException w:name="Medium List 1 Accent 6" w:semiHidden="0" w:uiPriority="65" w:unhideWhenUsed="0"/>
-    <w:lsdException w:name="Medium List 2 Accent 6" w:semiHidden="0" w:uiPriority="66" w:unhideWhenUsed="0"/>
-    <w:lsdException w:name="Medium Grid 1 Accent 6" w:semiHidden="0" w:uiPriority="67" w:unhideWhenUsed="0"/>
-    <w:lsdException w:name="Medium Grid 2 Accent 6" w:semiHidden="0" w:uiPriority="68" w:unhideWhenUsed="0"/>
-    <w:lsdException w:name="Medium Grid 3 Accent 6" w:semiHidden="0" w:uiPriority="69" w:unhideWhenUsed="0"/>
-    <w:lsdException w:name="Dark List Accent 6" w:semiHidden="0" w:uiPriority="70" w:unhideWhenUsed="0"/>
-    <w:lsdException w:name="Colorful Shading Accent 6" w:semiHidden="0" w:uiPriority="71" w:unhideWhenUsed="0"/>
-    <w:lsdException w:name="Colorful List Accent 6" w:semiHidden="0" w:uiPriority="72" w:unhideWhenUsed="0"/>
-    <w:lsdException w:name="Colorful Grid Accent 6" w:semiHidden="0" w:uiPriority="73" w:unhideWhenUsed="0"/>
-    <w:lsdException w:name="Subtle Emphasis" w:semiHidden="0" w:uiPriority="19" w:unhideWhenUsed="0" w:qFormat="1"/>
-    <w:lsdException w:name="Intense Emphasis" w:semiHidden="0" w:uiPriority="21" w:unhideWhenUsed="0" w:qFormat="1"/>
-    <w:lsdException w:name="Subtle Reference" w:semiHidden="0" w:uiPriority="31" w:unhideWhenUsed="0" w:qFormat="1"/>
-    <w:lsdException w:name="Intense Reference" w:semiHidden="0" w:uiPriority="32" w:unhideWhenUsed="0" w:qFormat="1"/>
-    <w:lsdException w:name="Book Title" w:semiHidden="0" w:uiPriority="33" w:unhideWhenUsed="0" w:qFormat="1"/>
-    <w:lsdException w:name="Bibliography" w:uiPriority="37"/>
-    <w:lsdException w:name="TOC Heading" w:uiPriority="39" w:qFormat="1"/>
-  </w:latentStyles>
-  <w:style w:type="paragraph" w:default="1" w:styleId="Normal">
-    <w:name w:val="Normal"/>
-    <w:qFormat/>
-    <w:rsid w:val="008117B4"/>
-  </w:style>
-  <w:style w:type="character" w:default="1" w:styleId="DefaultParagraphFont">
-    <w:name w:val="Default Paragraph Font"/>
-    <w:uiPriority w:val="1"/>
-    <w:semiHidden/>
-    <w:unhideWhenUsed/>
-  </w:style>
-  <w:style w:type="table" w:default="1" w:styleId="TableNormal">
-    <w:name w:val="Normal Table"/>
-    <w:uiPriority w:val="99"/>
-    <w:semiHidden/>
-    <w:unhideWhenUsed/>
-    <w:tblPr>
-      <w:tblInd w:w="0" w:type="dxa"/>
-      <w:tblCellMar>
-        <w:top w:w="0" w:type="dxa"/>
-        <w:left w:w="108" w:type="dxa"/>
-        <w:bottom w:w="0" w:type="dxa"/>
-        <w:right w:w="108" w:type="dxa"/>
-      </w:tblCellMar>
-    </w:tblPr>
-  </w:style>
-  <w:style w:type="numbering" w:default="1" w:styleId="NoList">
-    <w:name w:val="No List"/>
-    <w:uiPriority w:val="99"/>
-    <w:semiHidden/>
-    <w:unhideWhenUsed/>
-  </w:style>
-  <w:style w:type="paragraph" w:styleId="ListParagraph">
-    <w:name w:val="List Paragraph"/>
-    <w:basedOn w:val="Normal"/>
-    <w:uiPriority w:val="34"/>
-    <w:qFormat/>
-    <w:rsid w:val="00021158"/>
-    <w:pPr>
-      <w:ind w:left="720"/>
-      <w:contextualSpacing/>
-    </w:pPr>
-  </w:style>
-</w:styles>
-</file>
-
-<file path=word/stylesWithEffects.xml><?xml version="1.0" encoding="utf-8"?>
-<w:styles xmlns:wpc="http://schemas.microsoft.com/office/word/2010/wordprocessingCanvas" xmlns:mc="http://schemas.openxmlformats.org/markup-compatibility/2006" xmlns:o="urn:schemas-microsoft-com:office:office" xmlns:r="http://schemas.openxmlformats.org/officeDocument/2006/relationships" xmlns:m="http://schemas.openxmlformats.org/officeDocument/2006/math" xmlns:v="urn:schemas-microsoft-com:vml" xmlns:wp14="http://schemas.microsoft.com/office/word/2010/wordprocessingDrawing" xmlns:wp="http://schemas.openxmlformats.org/drawingml/2006/wordprocessingDrawing" xmlns:w10="urn:schemas-microsoft-com:office:word" xmlns:w="http://schemas.openxmlformats.org/wordprocessingml/2006/main" xmlns:w14="http://schemas.microsoft.com/office/word/2010/wordml" xmlns:wpg="http://schemas.microsoft.com/office/word/2010/wordprocessingGroup" xmlns:wpi="http://schemas.microsoft.com/office/word/2010/wordprocessingInk" xmlns:wne="http://schemas.microsoft.com/office/word/2006/wordml" xmlns:wps="http://schemas.microsoft.com/office/word/2010/wordprocessingShape" mc:Ignorable="w14 wp14">
-  <w:docDefaults>
-    <w:rPrDefault>
-      <w:rPr>
-        <w:rFonts w:asciiTheme="minorHAnsi" w:eastAsiaTheme="minorHAnsi" w:hAnsiTheme="minorHAnsi" w:cstheme="minorBidi"/>
-        <w:sz w:val="22"/>
-        <w:szCs w:val="22"/>
-        <w:lang w:val="en-US" w:eastAsia="en-US" w:bidi="ar-SA"/>
-      </w:rPr>
-    </w:rPrDefault>
-    <w:pPrDefault>
-      <w:pPr>
-        <w:spacing w:after="200" w:line="276" w:lineRule="auto"/>
-      </w:pPr>
-    </w:pPrDefault>
-  </w:docDefaults>
-  <w:latentStyles w:defLockedState="0" w:defUIPriority="99" w:defSemiHidden="1" w:defUnhideWhenUsed="1" w:defQFormat="0" w:count="267">
-    <w:lsdException w:name="Normal" w:semiHidden="0" w:uiPriority="0" w:unhideWhenUsed="0" w:qFormat="1"/>
-    <w:lsdException w:name="heading 1" w:semiHidden="0" w:uiPriority="9" w:unhideWhenUsed="0" w:qFormat="1"/>
-    <w:lsdException w:name="heading 2" w:uiPriority="9" w:qFormat="1"/>
-    <w:lsdException w:name="heading 3" w:uiPriority="9" w:qFormat="1"/>
-    <w:lsdException w:name="heading 4" w:uiPriority="9" w:qFormat="1"/>
-    <w:lsdException w:name="heading 5" w:uiPriority="9" w:qFormat="1"/>
-    <w:lsdException w:name="heading 6" w:uiPriority="9" w:qFormat="1"/>
-    <w:lsdException w:name="heading 7" w:uiPriority="9" w:qFormat="1"/>
-    <w:lsdException w:name="heading 8" w:uiPriority="9" w:qFormat="1"/>
-    <w:lsdException w:name="heading 9" w:uiPriority="9" w:qFormat="1"/>
-    <w:lsdException w:name="toc 1" w:uiPriority="39"/>
-    <w:lsdException w:name="toc 2" w:uiPriority="39"/>
-    <w:lsdException w:name="toc 3" w:uiPriority="39"/>
-    <w:lsdException w:name="toc 4" w:uiPriority="39"/>
-    <w:lsdException w:name="toc 5" w:uiPriority="39"/>
-    <w:lsdException w:name="toc 6" w:uiPriority="39"/>
-    <w:lsdException w:name="toc 7" w:uiPriority="39"/>
-    <w:lsdException w:name="toc 8" w:uiPriority="39"/>
-    <w:lsdException w:name="toc 9" w:uiPriority="39"/>
-    <w:lsdException w:name="caption" w:uiPriority="35" w:qFormat="1"/>
-    <w:lsdException w:name="Title" w:semiHidden="0" w:uiPriority="10" w:unhideWhenUsed="0" w:qFormat="1"/>
-    <w:lsdException w:name="Default Paragraph Font" w:uiPriority="1"/>
-    <w:lsdException w:name="Subtitle" w:semiHidden="0" w:uiPriority="11" w:unhideWhenUsed="0" w:qFormat="1"/>
-    <w:lsdException w:name="Strong" w:semiHidden="0" w:uiPriority="22" w:unhideWhenUsed="0" w:qFormat="1"/>
-    <w:lsdException w:name="Emphasis" w:semiHidden="0" w:uiPriority="20" w:unhideWhenUsed="0" w:qFormat="1"/>
-    <w:lsdException w:name="Table Grid" w:semiHidden="0" w:uiPriority="59" w:unhideWhenUsed="0"/>
-    <w:lsdException w:name="Placeholder Text" w:unhideWhenUsed="0"/>
-    <w:lsdException w:name="No Spacing" w:semiHidden="0" w:uiPriority="1" w:unhideWhenUsed="0" w:qFormat="1"/>
-    <w:lsdException w:name="Light Shading" w:semiHidden="0" w:uiPriority="60" w:unhideWhenUsed="0"/>
-    <w:lsdException w:name="Light List" w:semiHidden="0" w:uiPriority="61" w:unhideWhenUsed="0"/>
-    <w:lsdException w:name="Light Grid" w:semiHidden="0" w:uiPriority="62" w:unhideWhenUsed="0"/>
-    <w:lsdException w:name="Medium Shading 1" w:semiHidden="0" w:uiPriority="63" w:unhideWhenUsed="0"/>
-    <w:lsdException w:name="Medium Shading 2" w:semiHidden="0" w:uiPriority="64" w:unhideWhenUsed="0"/>
-    <w:lsdException w:name="Medium List 1" w:semiHidden="0" w:uiPriority="65" w:unhideWhenUsed="0"/>
-    <w:lsdException w:name="Medium List 2" w:semiHidden="0" w:uiPriority="66" w:unhideWhenUsed="0"/>
-    <w:lsdException w:name="Medium Grid 1" w:semiHidden="0" w:uiPriority="67" w:unhideWhenUsed="0"/>
-    <w:lsdException w:name="Medium Grid 2" w:semiHidden="0" w:uiPriority="68" w:unhideWhenUsed="0"/>
-    <w:lsdException w:name="Medium Grid 3" w:semiHidden="0" w:uiPriority="69" w:unhideWhenUsed="0"/>
-    <w:lsdException w:name="Dark List" w:semiHidden="0" w:uiPriority="70" w:unhideWhenUsed="0"/>
-    <w:lsdException w:name="Colorful Shading" w:semiHidden="0" w:uiPriority="71" w:unhideWhenUsed="0"/>
-    <w:lsdException w:name="Colorful List" w:semiHidden="0" w:uiPriority="72" w:unhideWhenUsed="0"/>
-    <w:lsdException w:name="Colorful Grid" w:semiHidden="0" w:uiPriority="73" w:unhideWhenUsed="0"/>
-    <w:lsdException w:name="Light Shading Accent 1" w:semiHidden="0" w:uiPriority="60" w:unhideWhenUsed="0"/>
-    <w:lsdException w:name="Light List Accent 1" w:semiHidden="0" w:uiPriority="61" w:unhideWhenUsed="0"/>
-    <w:lsdException w:name="Light Grid Accent 1" w:semiHidden="0" w:uiPriority="62" w:unhideWhenUsed="0"/>
-    <w:lsdException w:name="Medium Shading 1 Accent 1" w:semiHidden="0" w:uiPriority="63" w:unhideWhenUsed="0"/>
-    <w:lsdException w:name="Medium Shading 2 Accent 1" w:semiHidden="0" w:uiPriority="64" w:unhideWhenUsed="0"/>
-    <w:lsdException w:name="Medium List 1 Accent 1" w:semiHidden="0" w:uiPriority="65" w:unhideWhenUsed="0"/>
-    <w:lsdException w:name="Revision" w:unhideWhenUsed="0"/>
-    <w:lsdException w:name="List Paragraph" w:semiHidden="0" w:uiPriority="34" w:unhideWhenUsed="0" w:qFormat="1"/>
-    <w:lsdException w:name="Quote" w:semiHidden="0" w:uiPriority="29" w:unhideWhenUsed="0" w:qFormat="1"/>
-    <w:lsdException w:name="Intense Quote" w:semiHidden="0" w:uiPriority="30" w:unhideWhenUsed="0" w:qFormat="1"/>
-    <w:lsdException w:name="Medium List 2 Accent 1" w:semiHidden="0" w:uiPriority="66" w:unhideWhenUsed="0"/>
-    <w:lsdException w:name="Medium Grid 1 Accent 1" w:semiHidden="0" w:uiPriority="67" w:unhideWhenUsed="0"/>
-    <w:lsdException w:name="Medium Grid 2 Accent 1" w:semiHidden="0" w:uiPriority="68" w:unhideWhenUsed="0"/>
-    <w:lsdException w:name="Medium Grid 3 Accent 1" w:semiHidden="0" w:uiPriority="69" w:unhideWhenUsed="0"/>
-    <w:lsdException w:name="Dark List Accent 1" w:semiHidden="0" w:uiPriority="70" w:unhideWhenUsed="0"/>
-    <w:lsdException w:name="Colorful Shading Accent 1" w:semiHidden="0" w:uiPriority="71" w:unhideWhenUsed="0"/>
-    <w:lsdException w:name="Colorful List Accent 1" w:semiHidden="0" w:uiPriority="72" w:unhideWhenUsed="0"/>
-    <w:lsdException w:name="Colorful Grid Accent 1" w:semiHidden="0" w:uiPriority="73" w:unhideWhenUsed="0"/>
-    <w:lsdException w:name="Light Shading Accent 2" w:semiHidden="0" w:uiPriority="60" w:unhideWhenUsed="0"/>
-    <w:lsdException w:name="Light List Accent 2" w:semiHidden="0" w:uiPriority="61" w:unhideWhenUsed="0"/>
-    <w:lsdException w:name="Light Grid Accent 2" w:semiHidden="0" w:uiPriority="62" w:unhideWhenUsed="0"/>
-    <w:lsdException w:name="Medium Shading 1 Accent 2" w:semiHidden="0" w:uiPriority="63" w:unhideWhenUsed="0"/>
-    <w:lsdException w:name="Medium Shading 2 Accent 2" w:semiHidden="0" w:uiPriority="64" w:unhideWhenUsed="0"/>
-    <w:lsdException w:name="Medium List 1 Accent 2" w:semiHidden="0" w:uiPriority="65" w:unhideWhenUsed="0"/>
-    <w:lsdException w:name="Medium List 2 Accent 2" w:semiHidden="0" w:uiPriority="66" w:unhideWhenUsed="0"/>
-    <w:lsdException w:name="Medium Grid 1 Accent 2" w:semiHidden="0" w:uiPriority="67" w:unhideWhenUsed="0"/>
-    <w:lsdException w:name="Medium Grid 2 Accent 2" w:semiHidden="0" w:uiPriority="68" w:unhideWhenUsed="0"/>
-    <w:lsdException w:name="Medium Grid 3 Accent 2" w:semiHidden="0" w:uiPriority="69" w:unhideWhenUsed="0"/>
-    <w:lsdException w:name="Dark List Accent 2" w:semiHidden="0" w:uiPriority="70" w:unhideWhenUsed="0"/>
-    <w:lsdException w:name="Colorful Shading Accent 2" w:semiHidden="0" w:uiPriority="71" w:unhideWhenUsed="0"/>
-    <w:lsdException w:name="Colorful List Accent 2" w:semiHidden="0" w:uiPriority="72" w:unhideWhenUsed="0"/>
-    <w:lsdException w:name="Colorful Grid Accent 2" w:semiHidden="0" w:uiPriority="73" w:unhideWhenUsed="0"/>
-    <w:lsdException w:name="Light Shading Accent 3" w:semiHidden="0" w:uiPriority="60" w:unhideWhenUsed="0"/>
-    <w:lsdException w:name="Light List Accent 3" w:semiHidden="0" w:uiPriority="61" w:unhideWhenUsed="0"/>
-    <w:lsdException w:name="Light Grid Accent 3" w:semiHidden="0" w:uiPriority="62" w:unhideWhenUsed="0"/>
-    <w:lsdException w:name="Medium Shading 1 Accent 3" w:semiHidden="0" w:uiPriority="63" w:unhideWhenUsed="0"/>
-    <w:lsdException w:name="Medium Shading 2 Accent 3" w:semiHidden="0" w:uiPriority="64" w:unhideWhenUsed="0"/>
-    <w:lsdException w:name="Medium List 1 Accent 3" w:semiHidden="0" w:uiPriority="65" w:unhideWhenUsed="0"/>
-    <w:lsdException w:name="Medium List 2 Accent 3" w:semiHidden="0" w:uiPriority="66" w:unhideWhenUsed="0"/>
-    <w:lsdException w:name="Medium Grid 1 Accent 3" w:semiHidden="0" w:uiPriority="67" w:unhideWhenUsed="0"/>
-    <w:lsdException w:name="Medium Grid 2 Accent 3" w:semiHidden="0" w:uiPriority="68" w:unhideWhenUsed="0"/>
-    <w:lsdException w:name="Medium Grid 3 Accent 3" w:semiHidden="0" w:uiPriority="69" w:unhideWhenUsed="0"/>
-    <w:lsdException w:name="Dark List Accent 3" w:semiHidden="0" w:uiPriority="70" w:unhideWhenUsed="0"/>
-    <w:lsdException w:name="Colorful Shading Accent 3" w:semiHidden="0" w:uiPriority="71" w:unhideWhenUsed="0"/>
-    <w:lsdException w:name="Colorful List Accent 3" w:semiHidden="0" w:uiPriority="72" w:unhideWhenUsed="0"/>
-    <w:lsdException w:name="Colorful Grid Accent 3" w:semiHidden="0" w:uiPriority="73" w:unhideWhenUsed="0"/>
-    <w:lsdException w:name="Light Shading Accent 4" w:semiHidden="0" w:uiPriority="60" w:unhideWhenUsed="0"/>
-    <w:lsdException w:name="Light List Accent 4" w:semiHidden="0" w:uiPriority="61" w:unhideWhenUsed="0"/>
-    <w:lsdException w:name="Light Grid Accent 4" w:semiHidden="0" w:uiPriority="62" w:unhideWhenUsed="0"/>
-    <w:lsdException w:name="Medium Shading 1 Accent 4" w:semiHidden="0" w:uiPriority="63" w:unhideWhenUsed="0"/>
-    <w:lsdException w:name="Medium Shading 2 Accent 4" w:semiHidden="0" w:uiPriority="64" w:unhideWhenUsed="0"/>
-    <w:lsdException w:name="Medium List 1 Accent 4" w:semiHidden="0" w:uiPriority="65" w:unhideWhenUsed="0"/>
-    <w:lsdException w:name="Medium List 2 Accent 4" w:semiHidden="0" w:uiPriority="66" w:unhideWhenUsed="0"/>
-    <w:lsdException w:name="Medium Grid 1 Accent 4" w:semiHidden="0" w:uiPriority="67" w:unhideWhenUsed="0"/>
-    <w:lsdException w:name="Medium Grid 2 Accent 4" w:semiHidden="0" w:uiPriority="68" w:unhideWhenUsed="0"/>
-    <w:lsdException w:name="Medium Grid 3 Accent 4" w:semiHidden="0" w:uiPriority="69" w:unhideWhenUsed="0"/>
-    <w:lsdException w:name="Dark List Accent 4" w:semiHidden="0" w:uiPriority="70" w:unhideWhenUsed="0"/>
-    <w:lsdException w:name="Colorful Shading Accent 4" w:semiHidden="0" w:uiPriority="71" w:unhideWhenUsed="0"/>
-    <w:lsdException w:name="Colorful List Accent 4" w:semiHidden="0" w:uiPriority="72" w:unhideWhenUsed="0"/>
-    <w:lsdException w:name="Colorful Grid Accent 4" w:semiHidden="0" w:uiPriority="73" w:unhideWhenUsed="0"/>
-    <w:lsdException w:name="Light Shading Accent 5" w:semiHidden="0" w:uiPriority="60" w:unhideWhenUsed="0"/>
-    <w:lsdException w:name="Light List Accent 5" w:semiHidden="0" w:uiPriority="61" w:unhideWhenUsed="0"/>
-    <w:lsdException w:name="Light Grid Accent 5" w:semiHidden="0" w:uiPriority="62" w:unhideWhenUsed="0"/>
-    <w:lsdException w:name="Medium Shading 1 Accent 5" w:semiHidden="0" w:uiPriority="63" w:unhideWhenUsed="0"/>
-    <w:lsdException w:name="Medium Shading 2 Accent 5" w:semiHidden="0" w:uiPriority="64" w:unhideWhenUsed="0"/>
-    <w:lsdException w:name="Medium List 1 Accent 5" w:semiHidden="0" w:uiPriority="65" w:unhideWhenUsed="0"/>
-    <w:lsdException w:name="Medium List 2 Accent 5" w:semiHidden="0" w:uiPriority="66" w:unhideWhenUsed="0"/>
-    <w:lsdException w:name="Medium Grid 1 Accent 5" w:semiHidden="0" w:uiPriority="67" w:unhideWhenUsed="0"/>
-    <w:lsdException w:name="Medium Grid 2 Accent 5" w:semiHidden="0" w:uiPriority="68" w:unhideWhenUsed="0"/>
-    <w:lsdException w:name="Medium Grid 3 Accent 5" w:semiHidden="0" w:uiPriority="69" w:unhideWhenUsed="0"/>
-    <w:lsdException w:name="Dark List Accent 5" w:semiHidden="0" w:uiPriority="70" w:unhideWhenUsed="0"/>
-    <w:lsdException w:name="Colorful Shading Accent 5" w:semiHidden="0" w:uiPriority="71" w:unhideWhenUsed="0"/>
-    <w:lsdException w:name="Colorful List Accent 5" w:semiHidden="0" w:uiPriority="72" w:unhideWhenUsed="0"/>
-    <w:lsdException w:name="Colorful Grid Accent 5" w:semiHidden="0" w:uiPriority="73" w:unhideWhenUsed="0"/>
-    <w:lsdException w:name="Light Shading Accent 6" w:semiHidden="0" w:uiPriority="60" w:unhideWhenUsed="0"/>
-    <w:lsdException w:name="Light List Accent 6" w:semiHidden="0" w:uiPriority="61" w:unhideWhenUsed="0"/>
-    <w:lsdException w:name="Light Grid Accent 6" w:semiHidden="0" w:uiPriority="62" w:unhideWhenUsed="0"/>
-    <w:lsdException w:name="Medium Shading 1 Accent 6" w:semiHidden="0" w:uiPriority="63" w:unhideWhenUsed="0"/>
-    <w:lsdException w:name="Medium Shading 2 Accent 6" w:semiHidden="0" w:uiPriority="64" w:unhideWhenUsed="0"/>
-    <w:lsdException w:name="Medium List 1 Accent 6" w:semiHidden="0" w:uiPriority="65" w:unhideWhenUsed="0"/>
-    <w:lsdException w:name="Medium List 2 Accent 6" w:semiHidden="0" w:uiPriority="66" w:unhideWhenUsed="0"/>
-    <w:lsdException w:name="Medium Grid 1 Accent 6" w:semiHidden="0" w:uiPriority="67" w:unhideWhenUsed="0"/>
-    <w:lsdException w:name="Medium Grid 2 Accent 6" w:semiHidden="0" w:uiPriority="68" w:unhideWhenUsed="0"/>
-    <w:lsdException w:name="Medium Grid 3 Accent 6" w:semiHidden="0" w:uiPriority="69" w:unhideWhenUsed="0"/>
-    <w:lsdException w:name="Dark List Accent 6" w:semiHidden="0" w:uiPriority="70" w:unhideWhenUsed="0"/>
-    <w:lsdException w:name="Colorful Shading Accent 6" w:semiHidden="0" w:uiPriority="71" w:unhideWhenUsed="0"/>
-    <w:lsdException w:name="Colorful List Accent 6" w:semiHidden="0" w:uiPriority="72" w:unhideWhenUsed="0"/>
-    <w:lsdException w:name="Colorful Grid Accent 6" w:semiHidden="0" w:uiPriority="73" w:unhideWhenUsed="0"/>
-    <w:lsdException w:name="Subtle Emphasis" w:semiHidden="0" w:uiPriority="19" w:unhideWhenUsed="0" w:qFormat="1"/>
-    <w:lsdException w:name="Intense Emphasis" w:semiHidden="0" w:uiPriority="21" w:unhideWhenUsed="0" w:qFormat="1"/>
-    <w:lsdException w:name="Subtle Reference" w:semiHidden="0" w:uiPriority="31" w:unhideWhenUsed="0" w:qFormat="1"/>
-    <w:lsdException w:name="Intense Reference" w:semiHidden="0" w:uiPriority="32" w:unhideWhenUsed="0" w:qFormat="1"/>
-    <w:lsdException w:name="Book Title" w:semiHidden="0" w:uiPriority="33" w:unhideWhenUsed="0" w:qFormat="1"/>
-    <w:lsdException w:name="Bibliography" w:uiPriority="37"/>
-    <w:lsdException w:name="TOC Heading" w:uiPriority="39" w:qFormat="1"/>
+  <w:latentStyles w:defLockedState="0" w:defUIPriority="99" w:defSemiHidden="0" w:defUnhideWhenUsed="0" w:defQFormat="0" w:count="375">
+    <w:lsdException w:name="Normal" w:uiPriority="0" w:qFormat="1"/>
+    <w:lsdException w:name="heading 1" w:uiPriority="9" w:qFormat="1"/>
+    <w:lsdException w:name="heading 2" w:semiHidden="1" w:uiPriority="9" w:unhideWhenUsed="1" w:qFormat="1"/>
+    <w:lsdException w:name="heading 3" w:semiHidden="1" w:uiPriority="9" w:unhideWhenUsed="1" w:qFormat="1"/>
+    <w:lsdException w:name="heading 4" w:semiHidden="1" w:uiPriority="9" w:unhideWhenUsed="1" w:qFormat="1"/>
+    <w:lsdException w:name="heading 5" w:semiHidden="1" w:uiPriority="9" w:unhideWhenUsed="1" w:qFormat="1"/>
+    <w:lsdException w:name="heading 6" w:semiHidden="1" w:uiPriority="9" w:unhideWhenUsed="1" w:qFormat="1"/>
+    <w:lsdException w:name="heading 7" w:semiHidden="1" w:uiPriority="9" w:unhideWhenUsed="1" w:qFormat="1"/>
+    <w:lsdException w:name="heading 8" w:semiHidden="1" w:uiPriority="9" w:unhideWhenUsed="1" w:qFormat="1"/>
+    <w:lsdException w:name="heading 9" w:semiHidden="1" w:uiPriority="9" w:unhideWhenUsed="1" w:qFormat="1"/>
+    <w:lsdException w:name="index 1" w:semiHidden="1" w:unhideWhenUsed="1"/>
+    <w:lsdException w:name="index 2" w:semiHidden="1" w:unhideWhenUsed="1"/>
+    <w:lsdException w:name="index 3" w:semiHidden="1" w:unhideWhenUsed="1"/>
+    <w:lsdException w:name="index 4" w:semiHidden="1" w:unhideWhenUsed="1"/>
+    <w:lsdException w:name="index 5" w:semiHidden="1" w:unhideWhenUsed="1"/>
+    <w:lsdException w:name="index 6" w:semiHidden="1" w:unhideWhenUsed="1"/>
+    <w:lsdException w:name="index 7" w:semiHidden="1" w:unhideWhenUsed="1"/>
+    <w:lsdException w:name="index 8" w:semiHidden="1" w:unhideWhenUsed="1"/>
+    <w:lsdException w:name="index 9" w:semiHidden="1" w:unhideWhenUsed="1"/>
+    <w:lsdException w:name="toc 1" w:semiHidden="1" w:uiPriority="39" w:unhideWhenUsed="1"/>
+    <w:lsdException w:name="toc 2" w:semiHidden="1" w:uiPriority="39" w:unhideWhenUsed="1"/>
+    <w:lsdException w:name="toc 3" w:semiHidden="1" w:uiPriority="39" w:unhideWhenUsed="1"/>
+    <w:lsdException w:name="toc 4" w:semiHidden="1" w:uiPriority="39" w:unhideWhenUsed="1"/>
+    <w:lsdException w:name="toc 5" w:semiHidden="1" w:uiPriority="39" w:unhideWhenUsed="1"/>
+    <w:lsdException w:name="toc 6" w:semiHidden="1" w:uiPriority="39" w:unhideWhenUsed="1"/>
+    <w:lsdException w:name="toc 7" w:semiHidden="1" w:uiPriority="39" w:unhideWhenUsed="1"/>
+    <w:lsdException w:name="toc 8" w:semiHidden="1" w:uiPriority="39" w:unhideWhenUsed="1"/>
+    <w:lsdException w:name="toc 9" w:semiHidden="1" w:uiPriority="39" w:unhideWhenUsed="1"/>
+    <w:lsdException w:name="Normal Indent" w:semiHidden="1" w:unhideWhenUsed="1"/>
+    <w:lsdException w:name="footnote text" w:semiHidden="1" w:unhideWhenUsed="1"/>
+    <w:lsdException w:name="annotation text" w:semiHidden="1" w:unhideWhenUsed="1"/>
+    <w:lsdException w:name="header" w:semiHidden="1" w:unhideWhenUsed="1"/>
+    <w:lsdException w:name="footer" w:semiHidden="1" w:unhideWhenUsed="1"/>
+    <w:lsdException w:name="index heading" w:semiHidden="1" w:unhideWhenUsed="1"/>
+    <w:lsdException w:name="caption" w:semiHidden="1" w:uiPriority="35" w:unhideWhenUsed="1" w:qFormat="1"/>
+    <w:lsdException w:name="table of figures" w:semiHidden="1" w:unhideWhenUsed="1"/>
+    <w:lsdException w:name="envelope address" w:semiHidden="1" w:unhideWhenUsed="1"/>
+    <w:lsdException w:name="envelope return" w:semiHidden="1" w:unhideWhenUsed="1"/>
+    <w:lsdException w:name="footnote reference" w:semiHidden="1" w:unhideWhenUsed="1"/>
+    <w:lsdException w:name="annotation reference" w:semiHidden="1" w:unhideWhenUsed="1"/>
+    <w:lsdException w:name="line number" w:semiHidden="1" w:unhideWhenUsed="1"/>
+    <w:lsdException w:name="page number" w:semiHidden="1" w:unhideWhenUsed="1"/>
+    <w:lsdException w:name="endnote reference" w:semiHidden="1" w:unhideWhenUsed="1"/>
+    <w:lsdException w:name="endnote text" w:semiHidden="1" w:unhideWhenUsed="1"/>
+    <w:lsdException w:name="table of authorities" w:semiHidden="1" w:unhideWhenUsed="1"/>
+    <w:lsdException w:name="macro" w:semiHidden="1" w:unhideWhenUsed="1"/>
+    <w:lsdException w:name="toa heading" w:semiHidden="1" w:unhideWhenUsed="1"/>
+    <w:lsdException w:name="List" w:semiHidden="1" w:unhideWhenUsed="1"/>
+    <w:lsdException w:name="List Bullet" w:semiHidden="1" w:unhideWhenUsed="1"/>
+    <w:lsdException w:name="List Number" w:semiHidden="1" w:unhideWhenUsed="1"/>
+    <w:lsdException w:name="List 2" w:semiHidden="1" w:unhideWhenUsed="1"/>
+    <w:lsdException w:name="List 3" w:semiHidden="1" w:unhideWhenUsed="1"/>
+    <w:lsdException w:name="List 4" w:semiHidden="1" w:unhideWhenUsed="1"/>
+    <w:lsdException w:name="List 5" w:semiHidden="1" w:unhideWhenUsed="1"/>
+    <w:lsdException w:name="List Bullet 2" w:semiHidden="1" w:unhideWhenUsed="1"/>
+    <w:lsdException w:name="List Bullet 3" w:semiHidden="1" w:unhideWhenUsed="1"/>
+    <w:lsdException w:name="List Bullet 4" w:semiHidden="1" w:unhideWhenUsed="1"/>
+    <w:lsdException w:name="List Bullet 5" w:semiHidden="1" w:unhideWhenUsed="1"/>
+    <w:lsdException w:name="List Number 2" w:semiHidden="1" w:unhideWhenUsed="1"/>
+    <w:lsdException w:name="List Number 3" w:semiHidden="1" w:unhideWhenUsed="1"/>
+    <w:lsdException w:name="List Number 4" w:semiHidden="1" w:unhideWhenUsed="1"/>
+    <w:lsdException w:name="List Number 5" w:semiHidden="1" w:unhideWhenUsed="1"/>
+    <w:lsdException w:name="Title" w:uiPriority="10" w:qFormat="1"/>
+    <w:lsdException w:name="Closing" w:semiHidden="1" w:unhideWhenUsed="1"/>
+    <w:lsdException w:name="Signature" w:semiHidden="1" w:unhideWhenUsed="1"/>
+    <w:lsdException w:name="Default Paragraph Font" w:semiHidden="1" w:uiPriority="1" w:unhideWhenUsed="1"/>
+    <w:lsdException w:name="Body Text" w:semiHidden="1" w:unhideWhenUsed="1"/>
+    <w:lsdException w:name="Body Text Indent" w:semiHidden="1" w:unhideWhenUsed="1"/>
+    <w:lsdException w:name="List Continue" w:semiHidden="1" w:unhideWhenUsed="1"/>
+    <w:lsdException w:name="List Continue 2" w:semiHidden="1" w:unhideWhenUsed="1"/>
+    <w:lsdException w:name="List Continue 3" w:semiHidden="1" w:unhideWhenUsed="1"/>
+    <w:lsdException w:name="List Continue 4" w:semiHidden="1" w:unhideWhenUsed="1"/>
+    <w:lsdException w:name="List Continue 5" w:semiHidden="1" w:unhideWhenUsed="1"/>
+    <w:lsdException w:name="Message Header" w:semiHidden="1" w:unhideWhenUsed="1"/>
+    <w:lsdException w:name="Subtitle" w:uiPriority="11" w:qFormat="1"/>
+    <w:lsdException w:name="Salutation" w:semiHidden="1" w:unhideWhenUsed="1"/>
+    <w:lsdException w:name="Date" w:semiHidden="1" w:unhideWhenUsed="1"/>
+    <w:lsdException w:name="Body Text First Indent" w:semiHidden="1" w:unhideWhenUsed="1"/>
+    <w:lsdException w:name="Body Text First Indent 2" w:semiHidden="1" w:unhideWhenUsed="1"/>
+    <w:lsdException w:name="Note Heading" w:semiHidden="1" w:unhideWhenUsed="1"/>
+    <w:lsdException w:name="Body Text 2" w:semiHidden="1" w:unhideWhenUsed="1"/>
+    <w:lsdException w:name="Body Text 3" w:semiHidden="1" w:unhideWhenUsed="1"/>
+    <w:lsdException w:name="Body Text Indent 2" w:semiHidden="1" w:unhideWhenUsed="1"/>
+    <w:lsdException w:name="Body Text Indent 3" w:semiHidden="1" w:unhideWhenUsed="1"/>
+    <w:lsdException w:name="Block Text" w:semiHidden="1" w:unhideWhenUsed="1"/>
+    <w:lsdException w:name="Hyperlink" w:semiHidden="1" w:unhideWhenUsed="1"/>
+    <w:lsdException w:name="FollowedHyperlink" w:semiHidden="1" w:unhideWhenUsed="1"/>
+    <w:lsdException w:name="Strong" w:uiPriority="22" w:qFormat="1"/>
+    <w:lsdException w:name="Emphasis" w:uiPriority="20" w:qFormat="1"/>
+    <w:lsdException w:name="Document Map" w:semiHidden="1" w:unhideWhenUsed="1"/>
+    <w:lsdException w:name="Plain Text" w:semiHidden="1" w:unhideWhenUsed="1"/>
+    <w:lsdException w:name="E-mail Signature" w:semiHidden="1" w:unhideWhenUsed="1"/>
+    <w:lsdException w:name="HTML Top of Form" w:semiHidden="1" w:unhideWhenUsed="1"/>
+    <w:lsdException w:name="HTML Bottom of Form" w:semiHidden="1" w:unhideWhenUsed="1"/>
+    <w:lsdException w:name="Normal (Web)" w:semiHidden="1" w:unhideWhenUsed="1"/>
+    <w:lsdException w:name="HTML Acronym" w:semiHidden="1" w:unhideWhenUsed="1"/>
+    <w:lsdException w:name="HTML Address" w:semiHidden="1" w:unhideWhenUsed="1"/>
+    <w:lsdException w:name="HTML Cite" w:semiHidden="1" w:unhideWhenUsed="1"/>
+    <w:lsdException w:name="HTML Code" w:semiHidden="1" w:unhideWhenUsed="1"/>
+    <w:lsdException w:name="HTML Definition" w:semiHidden="1" w:unhideWhenUsed="1"/>
+    <w:lsdException w:name="HTML Keyboard" w:semiHidden="1" w:unhideWhenUsed="1"/>
+    <w:lsdException w:name="HTML Preformatted" w:semiHidden="1" w:unhideWhenUsed="1"/>
+    <w:lsdException w:name="HTML Sample" w:semiHidden="1" w:unhideWhenUsed="1"/>
+    <w:lsdException w:name="HTML Typewriter" w:semiHidden="1" w:unhideWhenUsed="1"/>
+    <w:lsdException w:name="HTML Variable" w:semiHidden="1" w:unhideWhenUsed="1"/>
+    <w:lsdException w:name="Normal Table" w:semiHidden="1" w:unhideWhenUsed="1"/>
+    <w:lsdException w:name="annotation subject" w:semiHidden="1" w:unhideWhenUsed="1"/>
+    <w:lsdException w:name="No List" w:semiHidden="1" w:unhideWhenUsed="1"/>
+    <w:lsdException w:name="Outline List 1" w:semiHidden="1" w:unhideWhenUsed="1"/>
+    <w:lsdException w:name="Outline List 2" w:semiHidden="1" w:unhideWhenUsed="1"/>
+    <w:lsdException w:name="Outline List 3" w:semiHidden="1" w:unhideWhenUsed="1"/>
+    <w:lsdException w:name="Table Simple 1" w:semiHidden="1" w:unhideWhenUsed="1"/>
+    <w:lsdException w:name="Table Simple 2" w:semiHidden="1" w:unhideWhenUsed="1"/>
+    <w:lsdException w:name="Table Simple 3" w:semiHidden="1" w:unhideWhenUsed="1"/>
+    <w:lsdException w:name="Table Classic 1" w:semiHidden="1" w:unhideWhenUsed="1"/>
+    <w:lsdException w:name="Table Classic 2" w:semiHidden="1" w:unhideWhenUsed="1"/>
+    <w:lsdException w:name="Table Classic 3" w:semiHidden="1" w:unhideWhenUsed="1"/>
+    <w:lsdException w:name="Table Classic 4" w:semiHidden="1" w:unhideWhenUsed="1"/>
+    <w:lsdException w:name="Table Colorful 1" w:semiHidden="1" w:unhideWhenUsed="1"/>
+    <w:lsdException w:name="Table Colorful 2" w:semiHidden="1" w:unhideWhenUsed="1"/>
+    <w:lsdException w:name="Table Colorful 3" w:semiHidden="1" w:unhideWhenUsed="1"/>
+    <w:lsdException w:name="Table Columns 1" w:semiHidden="1" w:unhideWhenUsed="1"/>
+    <w:lsdException w:name="Table Columns 2" w:semiHidden="1" w:unhideWhenUsed="1"/>
+    <w:lsdException w:name="Table Columns 3" w:semiHidden="1" w:unhideWhenUsed="1"/>
+    <w:lsdException w:name="Table Columns 4" w:semiHidden="1" w:unhideWhenUsed="1"/>
+    <w:lsdException w:name="Table Columns 5" w:semiHidden="1" w:unhideWhenUsed="1"/>
+    <w:lsdException w:name="Table Grid 1" w:semiHidden="1" w:unhideWhenUsed="1"/>
+    <w:lsdException w:name="Table Grid 2" w:semiHidden="1" w:unhideWhenUsed="1"/>
+    <w:lsdException w:name="Table Grid 3" w:semiHidden="1" w:unhideWhenUsed="1"/>
+    <w:lsdException w:name="Table Grid 4" w:semiHidden="1" w:unhideWhenUsed="1"/>
+    <w:lsdException w:name="Table Grid 5" w:semiHidden="1" w:unhideWhenUsed="1"/>
+    <w:lsdException w:name="Table Grid 6" w:semiHidden="1" w:unhideWhenUsed="1"/>
+    <w:lsdException w:name="Table Grid 7" w:semiHidden="1" w:unhideWhenUsed="1"/>
+    <w:lsdException w:name="Table Grid 8" w:semiHidden="1" w:unhideWhenUsed="1"/>
+    <w:lsdException w:name="Table List 1" w:semiHidden="1" w:unhideWhenUsed="1"/>
+    <w:lsdException w:name="Table List 2" w:semiHidden="1" w:unhideWhenUsed="1"/>
+    <w:lsdException w:name="Table List 3" w:semiHidden="1" w:unhideWhenUsed="1"/>
+    <w:lsdException w:name="Table List 4" w:semiHidden="1" w:unhideWhenUsed="1"/>
+    <w:lsdException w:name="Table List 5" w:semiHidden="1" w:unhideWhenUsed="1"/>
+    <w:lsdException w:name="Table List 6" w:semiHidden="1" w:unhideWhenUsed="1"/>
+    <w:lsdException w:name="Table List 7" w:semiHidden="1" w:unhideWhenUsed="1"/>
+    <w:lsdException w:name="Table List 8" w:semiHidden="1" w:unhideWhenUsed="1"/>
+    <w:lsdException w:name="Table 3D effects 1" w:semiHidden="1" w:unhideWhenUsed="1"/>
+    <w:lsdException w:name="Table 3D effects 2" w:semiHidden="1" w:unhideWhenUsed="1"/>
+    <w:lsdException w:name="Table 3D effects 3" w:semiHidden="1" w:unhideWhenUsed="1"/>
+    <w:lsdException w:name="Table Contemporary" w:semiHidden="1" w:unhideWhenUsed="1"/>
+    <w:lsdException w:name="Table Elegant" w:semiHidden="1" w:unhideWhenUsed="1"/>
+    <w:lsdException w:name="Table Professional" w:semiHidden="1" w:unhideWhenUsed="1"/>
+    <w:lsdException w:name="Table Subtle 1" w:semiHidden="1" w:unhideWhenUsed="1"/>
+    <w:lsdException w:name="Table Subtle 2" w:semiHidden="1" w:unhideWhenUsed="1"/>
+    <w:lsdException w:name="Table Web 1" w:semiHidden="1" w:unhideWhenUsed="1"/>
+    <w:lsdException w:name="Table Web 2" w:semiHidden="1" w:unhideWhenUsed="1"/>
+    <w:lsdException w:name="Table Web 3" w:semiHidden="1" w:unhideWhenUsed="1"/>
+    <w:lsdException w:name="Balloon Text" w:semiHidden="1" w:unhideWhenUsed="1"/>
+    <w:lsdException w:name="Table Grid" w:semiHidden="1" w:uiPriority="59" w:unhideWhenUsed="1"/>
+    <w:lsdException w:name="Table Theme" w:semiHidden="1" w:unhideWhenUsed="1"/>
+    <w:lsdException w:name="Placeholder Text" w:semiHidden="1"/>
+    <w:lsdException w:name="No Spacing" w:uiPriority="1" w:qFormat="1"/>
+    <w:lsdException w:name="Light Shading" w:uiPriority="60"/>
+    <w:lsdException w:name="Light List" w:uiPriority="61"/>
+    <w:lsdException w:name="Light Grid" w:uiPriority="62"/>
+    <w:lsdException w:name="Medium Shading 1" w:uiPriority="63"/>
+    <w:lsdException w:name="Medium Shading 2" w:uiPriority="64"/>
+    <w:lsdException w:name="Medium List 1" w:uiPriority="65"/>
+    <w:lsdException w:name="Medium List 2" w:uiPriority="66"/>
+    <w:lsdException w:name="Medium Grid 1" w:uiPriority="67"/>
+    <w:lsdException w:name="Medium Grid 2" w:uiPriority="68"/>
+    <w:lsdException w:name="Medium Grid 3" w:uiPriority="69"/>
+    <w:lsdException w:name="Dark List" w:uiPriority="70"/>
+    <w:lsdException w:name="Colorful Shading" w:uiPriority="71"/>
+    <w:lsdException w:name="Colorful List" w:uiPriority="72"/>
+    <w:lsdException w:name="Colorful Grid" w:uiPriority="73"/>
+    <w:lsdException w:name="Light Shading Accent 1" w:uiPriority="60"/>
+    <w:lsdException w:name="Light List Accent 1" w:uiPriority="61"/>
+    <w:lsdException w:name="Light Grid Accent 1" w:uiPriority="62"/>
+    <w:lsdException w:name="Medium Shading 1 Accent 1" w:uiPriority="63"/>
+    <w:lsdException w:name="Medium Shading 2 Accent 1" w:uiPriority="64"/>
+    <w:lsdException w:name="Medium List 1 Accent 1" w:uiPriority="65"/>
+    <w:lsdException w:name="Revision" w:semiHidden="1"/>
+    <w:lsdException w:name="List Paragraph" w:uiPriority="34" w:qFormat="1"/>
+    <w:lsdException w:name="Quote" w:uiPriority="29" w:qFormat="1"/>
+    <w:lsdException w:name="Intense Quote" w:uiPriority="30" w:qFormat="1"/>
+    <w:lsdException w:name="Medium List 2 Accent 1" w:uiPriority="66"/>
+    <w:lsdException w:name="Medium Grid 1 Accent 1" w:uiPriority="67"/>
+    <w:lsdException w:name="Medium Grid 2 Accent 1" w:uiPriority="68"/>
+    <w:lsdException w:name="Medium Grid 3 Accent 1" w:uiPriority="69"/>
+    <w:lsdException w:name="Dark List Accent 1" w:uiPriority="70"/>
+    <w:lsdException w:name="Colorful Shading Accent 1" w:uiPriority="71"/>
+    <w:lsdException w:name="Colorful List Accent 1" w:uiPriority="72"/>
+    <w:lsdException w:name="Colorful Grid Accent 1" w:uiPriority="73"/>
+    <w:lsdException w:name="Light Shading Accent 2" w:uiPriority="60"/>
+    <w:lsdException w:name="Light List Accent 2" w:uiPriority="61"/>
+    <w:lsdException w:name="Light Grid Accent 2" w:uiPriority="62"/>
+    <w:lsdException w:name="Medium Shading 1 Accent 2" w:uiPriority="63"/>
+    <w:lsdException w:name="Medium Shading 2 Accent 2" w:uiPriority="64"/>
+    <w:lsdException w:name="Medium List 1 Accent 2" w:uiPriority="65"/>
+    <w:lsdException w:name="Medium List 2 Accent 2" w:uiPriority="66"/>
+    <w:lsdException w:name="Medium Grid 1 Accent 2" w:uiPriority="67"/>
+    <w:lsdException w:name="Medium Grid 2 Accent 2" w:uiPriority="68"/>
+    <w:lsdException w:name="Medium Grid 3 Accent 2" w:uiPriority="69"/>
+    <w:lsdException w:name="Dark List Accent 2" w:uiPriority="70"/>
+    <w:lsdException w:name="Colorful Shading Accent 2" w:uiPriority="71"/>
+    <w:lsdException w:name="Colorful List Accent 2" w:uiPriority="72"/>
+    <w:lsdException w:name="Colorful Grid Accent 2" w:uiPriority="73"/>
+    <w:lsdException w:name="Light Shading Accent 3" w:uiPriority="60"/>
+    <w:lsdException w:name="Light List Accent 3" w:uiPriority="61"/>
+    <w:lsdException w:name="Light Grid Accent 3" w:uiPriority="62"/>
+    <w:lsdException w:name="Medium Shading 1 Accent 3" w:uiPriority="63"/>
+    <w:lsdException w:name="Medium Shading 2 Accent 3" w:uiPriority="64"/>
+    <w:lsdException w:name="Medium List 1 Accent 3" w:uiPriority="65"/>
+    <w:lsdException w:name="Medium List 2 Accent 3" w:uiPriority="66"/>
+    <w:lsdException w:name="Medium Grid 1 Accent 3" w:uiPriority="67"/>
+    <w:lsdException w:name="Medium Grid 2 Accent 3" w:uiPriority="68"/>
+    <w:lsdException w:name="Medium Grid 3 Accent 3" w:uiPriority="69"/>
+    <w:lsdException w:name="Dark List Accent 3" w:uiPriority="70"/>
+    <w:lsdException w:name="Colorful Shading Accent 3" w:uiPriority="71"/>
+    <w:lsdException w:name="Colorful List Accent 3" w:uiPriority="72"/>
+    <w:lsdException w:name="Colorful Grid Accent 3" w:uiPriority="73"/>
+    <w:lsdException w:name="Light Shading Accent 4" w:uiPriority="60"/>
+    <w:lsdException w:name="Light List Accent 4" w:uiPriority="61"/>
+    <w:lsdException w:name="Light Grid Accent 4" w:uiPriority="62"/>
+    <w:lsdException w:name="Medium Shading 1 Accent 4" w:uiPriority="63"/>
+    <w:lsdException w:name="Medium Shading 2 Accent 4" w:uiPriority="64"/>
+    <w:lsdException w:name="Medium List 1 Accent 4" w:uiPriority="65"/>
+    <w:lsdException w:name="Medium List 2 Accent 4" w:uiPriority="66"/>
+    <w:lsdException w:name="Medium Grid 1 Accent 4" w:uiPriority="67"/>
+    <w:lsdException w:name="Medium Grid 2 Accent 4" w:uiPriority="68"/>
+    <w:lsdException w:name="Medium Grid 3 Accent 4" w:uiPriority="69"/>
+    <w:lsdException w:name="Dark List Accent 4" w:uiPriority="70"/>
+    <w:lsdException w:name="Colorful Shading Accent 4" w:uiPriority="71"/>
+    <w:lsdException w:name="Colorful List Accent 4" w:uiPriority="72"/>
+    <w:lsdException w:name="Colorful Grid Accent 4" w:uiPriority="73"/>
+    <w:lsdException w:name="Light Shading Accent 5" w:uiPriority="60"/>
+    <w:lsdException w:name="Light List Accent 5" w:uiPriority="61"/>
+    <w:lsdException w:name="Light Grid Accent 5" w:uiPriority="62"/>
+    <w:lsdException w:name="Medium Shading 1 Accent 5" w:uiPriority="63"/>
+    <w:lsdException w:name="Medium Shading 2 Accent 5" w:uiPriority="64"/>
+    <w:lsdException w:name="Medium List 1 Accent 5" w:uiPriority="65"/>
+    <w:lsdException w:name="Medium List 2 Accent 5" w:uiPriority="66"/>
+    <w:lsdException w:name="Medium Grid 1 Accent 5" w:uiPriority="67"/>
+    <w:lsdException w:name="Medium Grid 2 Accent 5" w:uiPriority="68"/>
+    <w:lsdException w:name="Medium Grid 3 Accent 5" w:uiPriority="69"/>
+    <w:lsdException w:name="Dark List Accent 5" w:uiPriority="70"/>
+    <w:lsdException w:name="Colorful Shading Accent 5" w:uiPriority="71"/>
+    <w:lsdException w:name="Colorful List Accent 5" w:uiPriority="72"/>
+    <w:lsdException w:name="Colorful Grid Accent 5" w:uiPriority="73"/>
+    <w:lsdException w:name="Light Shading Accent 6" w:uiPriority="60"/>
+    <w:lsdException w:name="Light List Accent 6" w:uiPriority="61"/>
+    <w:lsdException w:name="Light Grid Accent 6" w:uiPriority="62"/>
+    <w:lsdException w:name="Medium Shading 1 Accent 6" w:uiPriority="63"/>
+    <w:lsdException w:name="Medium Shading 2 Accent 6" w:uiPriority="64"/>
+    <w:lsdException w:name="Medium List 1 Accent 6" w:uiPriority="65"/>
+    <w:lsdException w:name="Medium List 2 Accent 6" w:uiPriority="66"/>
+    <w:lsdException w:name="Medium Grid 1 Accent 6" w:uiPriority="67"/>
+    <w:lsdException w:name="Medium Grid 2 Accent 6" w:uiPriority="68"/>
+    <w:lsdException w:name="Medium Grid 3 Accent 6" w:uiPriority="69"/>
+    <w:lsdException w:name="Dark List Accent 6" w:uiPriority="70"/>
+    <w:lsdException w:name="Colorful Shading Accent 6" w:uiPriority="71"/>
+    <w:lsdException w:name="Colorful List Accent 6" w:uiPriority="72"/>
+    <w:lsdException w:name="Colorful Grid Accent 6" w:uiPriority="73"/>
+    <w:lsdException w:name="Subtle Emphasis" w:uiPriority="19" w:qFormat="1"/>
+    <w:lsdException w:name="Intense Emphasis" w:uiPriority="21" w:qFormat="1"/>
+    <w:lsdException w:name="Subtle Reference" w:uiPriority="31" w:qFormat="1"/>
+    <w:lsdException w:name="Intense Reference" w:uiPriority="32" w:qFormat="1"/>
+    <w:lsdException w:name="Book Title" w:uiPriority="33" w:qFormat="1"/>
+    <w:lsdException w:name="Bibliography" w:semiHidden="1" w:uiPriority="37" w:unhideWhenUsed="1"/>
+    <w:lsdException w:name="TOC Heading" w:semiHidden="1" w:uiPriority="39" w:unhideWhenUsed="1" w:qFormat="1"/>
+    <w:lsdException w:name="Plain Table 1" w:uiPriority="41"/>
+    <w:lsdException w:name="Plain Table 2" w:uiPriority="42"/>
+    <w:lsdException w:name="Plain Table 3" w:uiPriority="43"/>
+    <w:lsdException w:name="Plain Table 4" w:uiPriority="44"/>
+    <w:lsdException w:name="Plain Table 5" w:uiPriority="45"/>
+    <w:lsdException w:name="Grid Table Light" w:uiPriority="40"/>
+    <w:lsdException w:name="Grid Table 1 Light" w:uiPriority="46"/>
+    <w:lsdException w:name="Grid Table 2" w:uiPriority="47"/>
+    <w:lsdException w:name="Grid Table 3" w:uiPriority="48"/>
+    <w:lsdException w:name="Grid Table 4" w:uiPriority="49"/>
+    <w:lsdException w:name="Grid Table 5 Dark" w:uiPriority="50"/>
+    <w:lsdException w:name="Grid Table 6 Colorful" w:uiPriority="51"/>
+    <w:lsdException w:name="Grid Table 7 Colorful" w:uiPriority="52"/>
+    <w:lsdException w:name="Grid Table 1 Light Accent 1" w:uiPriority="46"/>
+    <w:lsdException w:name="Grid Table 2 Accent 1" w:uiPriority="47"/>
+    <w:lsdException w:name="Grid Table 3 Accent 1" w:uiPriority="48"/>
+    <w:lsdException w:name="Grid Table 4 Accent 1" w:uiPriority="49"/>
+    <w:lsdException w:name="Grid Table 5 Dark Accent 1" w:uiPriority="50"/>
+    <w:lsdException w:name="Grid Table 6 Colorful Accent 1" w:uiPriority="51"/>
+    <w:lsdException w:name="Grid Table 7 Colorful Accent 1" w:uiPriority="52"/>
+    <w:lsdException w:name="Grid Table 1 Light Accent 2" w:uiPriority="46"/>
+    <w:lsdException w:name="Grid Table 2 Accent 2" w:uiPriority="47"/>
+    <w:lsdException w:name="Grid Table 3 Accent 2" w:uiPriority="48"/>
+    <w:lsdException w:name="Grid Table 4 Accent 2" w:uiPriority="49"/>
+    <w:lsdException w:name="Grid Table 5 Dark Accent 2" w:uiPriority="50"/>
+    <w:lsdException w:name="Grid Table 6 Colorful Accent 2" w:uiPriority="51"/>
+    <w:lsdException w:name="Grid Table 7 Colorful Accent 2" w:uiPriority="52"/>
+    <w:lsdException w:name="Grid Table 1 Light Accent 3" w:uiPriority="46"/>
+    <w:lsdException w:name="Grid Table 2 Accent 3" w:uiPriority="47"/>
+    <w:lsdException w:name="Grid Table 3 Accent 3" w:uiPriority="48"/>
+    <w:lsdException w:name="Grid Table 4 Accent 3" w:uiPriority="49"/>
+    <w:lsdException w:name="Grid Table 5 Dark Accent 3" w:uiPriority="50"/>
+    <w:lsdException w:name="Grid Table 6 Colorful Accent 3" w:uiPriority="51"/>
+    <w:lsdException w:name="Grid Table 7 Colorful Accent 3" w:uiPriority="52"/>
+    <w:lsdException w:name="Grid Table 1 Light Accent 4" w:uiPriority="46"/>
+    <w:lsdException w:name="Grid Table 2 Accent 4" w:uiPriority="47"/>
+    <w:lsdException w:name="Grid Table 3 Accent 4" w:uiPriority="48"/>
+    <w:lsdException w:name="Grid Table 4 Accent 4" w:uiPriority="49"/>
+    <w:lsdException w:name="Grid Table 5 Dark Accent 4" w:uiPriority="50"/>
+    <w:lsdException w:name="Grid Table 6 Colorful Accent 4" w:uiPriority="51"/>
+    <w:lsdException w:name="Grid Table 7 Colorful Accent 4" w:uiPriority="52"/>
+    <w:lsdException w:name="Grid Table 1 Light Accent 5" w:uiPriority="46"/>
+    <w:lsdException w:name="Grid Table 2 Accent 5" w:uiPriority="47"/>
+    <w:lsdException w:name="Grid Table 3 Accent 5" w:uiPriority="48"/>
+    <w:lsdException w:name="Grid Table 4 Accent 5" w:uiPriority="49"/>
+    <w:lsdException w:name="Grid Table 5 Dark Accent 5" w:uiPriority="50"/>
+    <w:lsdException w:name="Grid Table 6 Colorful Accent 5" w:uiPriority="51"/>
+    <w:lsdException w:name="Grid Table 7 Colorful Accent 5" w:uiPriority="52"/>
+    <w:lsdException w:name="Grid Table 1 Light Accent 6" w:uiPriority="46"/>
+    <w:lsdException w:name="Grid Table 2 Accent 6" w:uiPriority="47"/>
+    <w:lsdException w:name="Grid Table 3 Accent 6" w:uiPriority="48"/>
+    <w:lsdException w:name="Grid Table 4 Accent 6" w:uiPriority="49"/>
+    <w:lsdException w:name="Grid Table 5 Dark Accent 6" w:uiPriority="50"/>
+    <w:lsdException w:name="Grid Table 6 Colorful Accent 6" w:uiPriority="51"/>
+    <w:lsdException w:name="Grid Table 7 Colorful Accent 6" w:uiPriority="52"/>
+    <w:lsdException w:name="List Table 1 Light" w:uiPriority="46"/>
+    <w:lsdException w:name="List Table 2" w:uiPriority="47"/>
+    <w:lsdException w:name="List Table 3" w:uiPriority="48"/>
+    <w:lsdException w:name="List Table 4" w:uiPriority="49"/>
+    <w:lsdException w:name="List Table 5 Dark" w:uiPriority="50"/>
+    <w:lsdException w:name="List Table 6 Colorful" w:uiPriority="51"/>
+    <w:lsdException w:name="List Table 7 Colorful" w:uiPriority="52"/>
+    <w:lsdException w:name="List Table 1 Light Accent 1" w:uiPriority="46"/>
+    <w:lsdException w:name="List Table 2 Accent 1" w:uiPriority="47"/>
+    <w:lsdException w:name="List Table 3 Accent 1" w:uiPriority="48"/>
+    <w:lsdException w:name="List Table 4 Accent 1" w:uiPriority="49"/>
+    <w:lsdException w:name="List Table 5 Dark Accent 1" w:uiPriority="50"/>
+    <w:lsdException w:name="List Table 6 Colorful Accent 1" w:uiPriority="51"/>
+    <w:lsdException w:name="List Table 7 Colorful Accent 1" w:uiPriority="52"/>
+    <w:lsdException w:name="List Table 1 Light Accent 2" w:uiPriority="46"/>
+    <w:lsdException w:name="List Table 2 Accent 2" w:uiPriority="47"/>
+    <w:lsdException w:name="List Table 3 Accent 2" w:uiPriority="48"/>
+    <w:lsdException w:name="List Table 4 Accent 2" w:uiPriority="49"/>
+    <w:lsdException w:name="List Table 5 Dark Accent 2" w:uiPriority="50"/>
+    <w:lsdException w:name="List Table 6 Colorful Accent 2" w:uiPriority="51"/>
+    <w:lsdException w:name="List Table 7 Colorful Accent 2" w:uiPriority="52"/>
+    <w:lsdException w:name="List Table 1 Light Accent 3" w:uiPriority="46"/>
+    <w:lsdException w:name="List Table 2 Accent 3" w:uiPriority="47"/>
+    <w:lsdException w:name="List Table 3 Accent 3" w:uiPriority="48"/>
+    <w:lsdException w:name="List Table 4 Accent 3" w:uiPriority="49"/>
+    <w:lsdException w:name="List Table 5 Dark Accent 3" w:uiPriority="50"/>
+    <w:lsdException w:name="List Table 6 Colorful Accent 3" w:uiPriority="51"/>
+    <w:lsdException w:name="List Table 7 Colorful Accent 3" w:uiPriority="52"/>
+    <w:lsdException w:name="List Table 1 Light Accent 4" w:uiPriority="46"/>
+    <w:lsdException w:name="List Table 2 Accent 4" w:uiPriority="47"/>
+    <w:lsdException w:name="List Table 3 Accent 4" w:uiPriority="48"/>
+    <w:lsdException w:name="List Table 4 Accent 4" w:uiPriority="49"/>
+    <w:lsdException w:name="List Table 5 Dark Accent 4" w:uiPriority="50"/>
+    <w:lsdException w:name="List Table 6 Colorful Accent 4" w:uiPriority="51"/>
+    <w:lsdException w:name="List Table 7 Colorful Accent 4" w:uiPriority="52"/>
+    <w:lsdException w:name="List Table 1 Light Accent 5" w:uiPriority="46"/>
+    <w:lsdException w:name="List Table 2 Accent 5" w:uiPriority="47"/>
+    <w:lsdException w:name="List Table 3 Accent 5" w:uiPriority="48"/>
+    <w:lsdException w:name="List Table 4 Accent 5" w:uiPriority="49"/>
+    <w:lsdException w:name="List Table 5 Dark Accent 5" w:uiPriority="50"/>
+    <w:lsdException w:name="List Table 6 Colorful Accent 5" w:uiPriority="51"/>
+    <w:lsdException w:name="List Table 7 Colorful Accent 5" w:uiPriority="52"/>
+    <w:lsdException w:name="List Table 1 Light Accent 6" w:uiPriority="46"/>
+    <w:lsdException w:name="List Table 2 Accent 6" w:uiPriority="47"/>
+    <w:lsdException w:name="List Table 3 Accent 6" w:uiPriority="48"/>
+    <w:lsdException w:name="List Table 4 Accent 6" w:uiPriority="49"/>
+    <w:lsdException w:name="List Table 5 Dark Accent 6" w:uiPriority="50"/>
+    <w:lsdException w:name="List Table 6 Colorful Accent 6" w:uiPriority="51"/>
+    <w:lsdException w:name="List Table 7 Colorful Accent 6" w:uiPriority="52"/>
+    <w:lsdException w:name="Mention" w:semiHidden="1" w:unhideWhenUsed="1"/>
+    <w:lsdException w:name="Smart Hyperlink" w:semiHidden="1" w:unhideWhenUsed="1"/>
+    <w:lsdException w:name="Hashtag" w:semiHidden="1" w:unhideWhenUsed="1"/>
+    <w:lsdException w:name="Unresolved Mention" w:semiHidden="1" w:unhideWhenUsed="1"/>
   </w:latentStyles>
   <w:style w:type="paragraph" w:default="1" w:styleId="Normal">
     <w:name w:val="Normal"/>

</xml_diff>